<commit_message>
20210427 - firewall updated
</commit_message>
<xml_diff>
--- a/network/iptables-firewall.docx
+++ b/network/iptables-firewall.docx
@@ -5034,7 +5034,6 @@
           <w:kern w:val="0"/>
           <w:sz w:val="13"/>
           <w:szCs w:val="13"/>
-          <w:bdr w:val="none" w:color="auto" w:sz="0" w:space="0"/>
           <w:shd w:val="clear" w:fill="F8F9FA"/>
           <w:lang w:val="en-US" w:eastAsia="zh-CN" w:bidi="ar"/>
         </w:rPr>
@@ -5079,7 +5078,6 @@
           <w:kern w:val="0"/>
           <w:sz w:val="13"/>
           <w:szCs w:val="13"/>
-          <w:bdr w:val="none" w:color="auto" w:sz="0" w:space="0"/>
           <w:shd w:val="clear" w:fill="F8F9FA"/>
           <w:lang w:val="en-US" w:eastAsia="zh-CN" w:bidi="ar"/>
         </w:rPr>
@@ -5124,7 +5122,6 @@
           <w:kern w:val="0"/>
           <w:sz w:val="13"/>
           <w:szCs w:val="13"/>
-          <w:bdr w:val="none" w:color="auto" w:sz="0" w:space="0"/>
           <w:shd w:val="clear" w:fill="F8F9FA"/>
           <w:lang w:val="en-US" w:eastAsia="zh-CN" w:bidi="ar"/>
         </w:rPr>
@@ -5169,7 +5166,6 @@
           <w:kern w:val="0"/>
           <w:sz w:val="13"/>
           <w:szCs w:val="13"/>
-          <w:bdr w:val="none" w:color="auto" w:sz="0" w:space="0"/>
           <w:shd w:val="clear" w:fill="F8F9FA"/>
           <w:lang w:val="en-US" w:eastAsia="zh-CN" w:bidi="ar"/>
         </w:rPr>
@@ -5214,7 +5210,6 @@
           <w:kern w:val="0"/>
           <w:sz w:val="13"/>
           <w:szCs w:val="13"/>
-          <w:bdr w:val="none" w:color="auto" w:sz="0" w:space="0"/>
           <w:shd w:val="clear" w:fill="F8F9FA"/>
           <w:lang w:val="en-US" w:eastAsia="zh-CN" w:bidi="ar"/>
         </w:rPr>
@@ -5259,7 +5254,6 @@
           <w:kern w:val="0"/>
           <w:sz w:val="13"/>
           <w:szCs w:val="13"/>
-          <w:bdr w:val="none" w:color="auto" w:sz="0" w:space="0"/>
           <w:shd w:val="clear" w:fill="FFFCD3"/>
           <w:lang w:val="en-US" w:eastAsia="zh-CN" w:bidi="ar"/>
         </w:rPr>
@@ -5304,7 +5298,6 @@
           <w:kern w:val="0"/>
           <w:sz w:val="13"/>
           <w:szCs w:val="13"/>
-          <w:bdr w:val="none" w:color="auto" w:sz="0" w:space="0"/>
           <w:shd w:val="clear" w:fill="F8F9FA"/>
           <w:lang w:val="en-US" w:eastAsia="zh-CN" w:bidi="ar"/>
         </w:rPr>
@@ -5349,7 +5342,6 @@
           <w:kern w:val="0"/>
           <w:sz w:val="13"/>
           <w:szCs w:val="13"/>
-          <w:bdr w:val="none" w:color="auto" w:sz="0" w:space="0"/>
           <w:shd w:val="clear" w:fill="F8F9FA"/>
           <w:lang w:val="en-US" w:eastAsia="zh-CN" w:bidi="ar"/>
         </w:rPr>
@@ -5394,7 +5386,6 @@
           <w:kern w:val="0"/>
           <w:sz w:val="13"/>
           <w:szCs w:val="13"/>
-          <w:bdr w:val="none" w:color="auto" w:sz="0" w:space="0"/>
           <w:shd w:val="clear" w:fill="F8F9FA"/>
           <w:lang w:val="en-US" w:eastAsia="zh-CN" w:bidi="ar"/>
         </w:rPr>
@@ -5433,7 +5424,6 @@
           <w:kern w:val="0"/>
           <w:sz w:val="13"/>
           <w:szCs w:val="13"/>
-          <w:bdr w:val="none" w:color="auto" w:sz="0" w:space="0"/>
           <w:shd w:val="clear" w:fill="F8F9FA"/>
           <w:lang w:val="en-US" w:eastAsia="zh-CN" w:bidi="ar"/>
         </w:rPr>
@@ -5702,7 +5692,7 @@
         <w:ind w:left="0" w:right="0" w:firstLine="0"/>
         <w:jc w:val="both"/>
         <w:rPr>
-          <w:rFonts w:hint="eastAsia"/>
+          <w:rFonts w:hint="default"/>
           <w:lang w:val="en-US" w:eastAsia="zh-CN"/>
         </w:rPr>
       </w:pPr>
@@ -5713,29 +5703,29 @@
           <w:szCs w:val="28"/>
           <w:lang w:val="en-US" w:eastAsia="zh-CN"/>
         </w:rPr>
-        <w:t>firewall</w:t>
-      </w:r>
-    </w:p>
-    <w:p>
-      <w:pPr>
-        <w:widowControl w:val="0"/>
-        <w:numPr>
-          <w:ilvl w:val="0"/>
-          <w:numId w:val="0"/>
-        </w:numPr>
-        <w:ind w:firstLine="420" w:firstLineChars="0"/>
-        <w:jc w:val="both"/>
-        <w:rPr>
-          <w:rFonts w:hint="eastAsia"/>
-          <w:lang w:val="en-US" w:eastAsia="zh-CN"/>
-        </w:rPr>
-      </w:pPr>
-      <w:r>
-        <w:rPr>
-          <w:rFonts w:hint="eastAsia"/>
-          <w:lang w:val="en-US" w:eastAsia="zh-CN"/>
-        </w:rPr>
-        <w:t>在基于RHEL7的服务器，提供了一个firewall的动态管理的防火墙，其支持IPv4和IPv6，还支持以太网桥，并有分离运行时间和永久性配置选择。它还具备一个通向服务或者应用程序以直接增加防火墙规则的接口。</w:t>
+        <w:t>firewall简介</w:t>
+      </w:r>
+    </w:p>
+    <w:p>
+      <w:pPr>
+        <w:widowControl w:val="0"/>
+        <w:numPr>
+          <w:ilvl w:val="0"/>
+          <w:numId w:val="0"/>
+        </w:numPr>
+        <w:ind w:firstLine="420" w:firstLineChars="0"/>
+        <w:jc w:val="both"/>
+        <w:rPr>
+          <w:rFonts w:hint="eastAsia"/>
+          <w:lang w:val="en-US" w:eastAsia="zh-CN"/>
+        </w:rPr>
+      </w:pPr>
+      <w:r>
+        <w:rPr>
+          <w:rFonts w:hint="eastAsia"/>
+          <w:lang w:val="en-US" w:eastAsia="zh-CN"/>
+        </w:rPr>
+        <w:t>在基于RHEL7的服务器，提供了一个firewall的动态管理的防火墙，其支持IPv4和IPv6，还支持以太网桥，并有分离运行时间和永久性配置选择。它还具备一个通向服务或者应用程序以直接增加防火墙规则的接口，采用 firewall-cmd (command) 或 firewall-config (gui) 来动态的管理 kernel netfilter 的临时或永久的接口规则，并实时生效而无需重启服务。</w:t>
       </w:r>
     </w:p>
     <w:p>
@@ -5767,12 +5757,637 @@
           <w:ilvl w:val="0"/>
           <w:numId w:val="0"/>
         </w:numPr>
-        <w:jc w:val="both"/>
-        <w:rPr>
-          <w:rFonts w:hint="eastAsia"/>
-          <w:lang w:val="en-US" w:eastAsia="zh-CN"/>
-        </w:rPr>
-      </w:pPr>
+        <w:jc w:val="center"/>
+      </w:pPr>
+      <w:r>
+        <w:drawing>
+          <wp:inline distT="0" distB="0" distL="114300" distR="114300">
+            <wp:extent cx="3586480" cy="2915285"/>
+            <wp:effectExtent l="0" t="0" r="7620" b="5715"/>
+            <wp:docPr id="8" name="图片 1"/>
+            <wp:cNvGraphicFramePr>
+              <a:graphicFrameLocks xmlns:a="http://schemas.openxmlformats.org/drawingml/2006/main" noChangeAspect="1"/>
+            </wp:cNvGraphicFramePr>
+            <a:graphic xmlns:a="http://schemas.openxmlformats.org/drawingml/2006/main">
+              <a:graphicData uri="http://schemas.openxmlformats.org/drawingml/2006/picture">
+                <pic:pic xmlns:pic="http://schemas.openxmlformats.org/drawingml/2006/picture">
+                  <pic:nvPicPr>
+                    <pic:cNvPr id="8" name="图片 1"/>
+                    <pic:cNvPicPr>
+                      <a:picLocks noChangeAspect="1"/>
+                    </pic:cNvPicPr>
+                  </pic:nvPicPr>
+                  <pic:blipFill>
+                    <a:blip r:embed="rId16"/>
+                    <a:stretch>
+                      <a:fillRect/>
+                    </a:stretch>
+                  </pic:blipFill>
+                  <pic:spPr>
+                    <a:xfrm>
+                      <a:off x="0" y="0"/>
+                      <a:ext cx="3586480" cy="2915285"/>
+                    </a:xfrm>
+                    <a:prstGeom prst="rect">
+                      <a:avLst/>
+                    </a:prstGeom>
+                    <a:noFill/>
+                    <a:ln>
+                      <a:noFill/>
+                    </a:ln>
+                  </pic:spPr>
+                </pic:pic>
+              </a:graphicData>
+            </a:graphic>
+          </wp:inline>
+        </w:drawing>
+      </w:r>
+    </w:p>
+    <w:p>
+      <w:pPr>
+        <w:widowControl w:val="0"/>
+        <w:numPr>
+          <w:ilvl w:val="0"/>
+          <w:numId w:val="0"/>
+        </w:numPr>
+        <w:jc w:val="both"/>
+        <w:rPr>
+          <w:rFonts w:hint="eastAsia"/>
+          <w:lang w:val="en-US" w:eastAsia="zh-CN"/>
+        </w:rPr>
+      </w:pPr>
+    </w:p>
+    <w:p>
+      <w:pPr>
+        <w:widowControl w:val="0"/>
+        <w:numPr>
+          <w:ilvl w:val="0"/>
+          <w:numId w:val="0"/>
+        </w:numPr>
+        <w:jc w:val="both"/>
+        <w:rPr>
+          <w:rFonts w:hint="eastAsia"/>
+          <w:lang w:val="en-US" w:eastAsia="zh-CN"/>
+        </w:rPr>
+      </w:pPr>
+      <w:r>
+        <w:rPr>
+          <w:rFonts w:hint="eastAsia"/>
+          <w:lang w:val="en-US" w:eastAsia="zh-CN"/>
+        </w:rPr>
+        <w:t>zone</w:t>
+      </w:r>
+    </w:p>
+    <w:p>
+      <w:pPr>
+        <w:widowControl w:val="0"/>
+        <w:numPr>
+          <w:ilvl w:val="0"/>
+          <w:numId w:val="0"/>
+        </w:numPr>
+        <w:ind w:firstLine="420" w:firstLineChars="0"/>
+        <w:jc w:val="both"/>
+        <w:rPr>
+          <w:rFonts w:hint="eastAsia"/>
+          <w:lang w:val="en-US" w:eastAsia="zh-CN"/>
+        </w:rPr>
+      </w:pPr>
+      <w:r>
+        <w:rPr>
+          <w:rFonts w:hint="eastAsia"/>
+          <w:lang w:val="en-US" w:eastAsia="zh-CN"/>
+        </w:rPr>
+        <w:t>drop: 丢弃所有进入的包，而不给出任何响应</w:t>
+      </w:r>
+    </w:p>
+    <w:p>
+      <w:pPr>
+        <w:widowControl w:val="0"/>
+        <w:numPr>
+          <w:ilvl w:val="0"/>
+          <w:numId w:val="0"/>
+        </w:numPr>
+        <w:ind w:firstLine="420" w:firstLineChars="0"/>
+        <w:jc w:val="both"/>
+        <w:rPr>
+          <w:rFonts w:hint="eastAsia"/>
+          <w:lang w:val="en-US" w:eastAsia="zh-CN"/>
+        </w:rPr>
+      </w:pPr>
+      <w:r>
+        <w:rPr>
+          <w:rFonts w:hint="eastAsia"/>
+          <w:lang w:val="en-US" w:eastAsia="zh-CN"/>
+        </w:rPr>
+        <w:t>block: 拒绝所有外部发起的连接，允许内部发起的连接</w:t>
+      </w:r>
+    </w:p>
+    <w:p>
+      <w:pPr>
+        <w:widowControl w:val="0"/>
+        <w:numPr>
+          <w:ilvl w:val="0"/>
+          <w:numId w:val="0"/>
+        </w:numPr>
+        <w:ind w:firstLine="420" w:firstLineChars="0"/>
+        <w:jc w:val="both"/>
+        <w:rPr>
+          <w:rFonts w:hint="eastAsia"/>
+          <w:lang w:val="en-US" w:eastAsia="zh-CN"/>
+        </w:rPr>
+      </w:pPr>
+      <w:r>
+        <w:rPr>
+          <w:rFonts w:hint="eastAsia"/>
+          <w:lang w:val="en-US" w:eastAsia="zh-CN"/>
+        </w:rPr>
+        <w:t>public: 允许指定的进入连接</w:t>
+      </w:r>
+    </w:p>
+    <w:p>
+      <w:pPr>
+        <w:widowControl w:val="0"/>
+        <w:numPr>
+          <w:ilvl w:val="0"/>
+          <w:numId w:val="0"/>
+        </w:numPr>
+        <w:ind w:firstLine="420" w:firstLineChars="0"/>
+        <w:jc w:val="both"/>
+        <w:rPr>
+          <w:rFonts w:hint="eastAsia"/>
+          <w:lang w:val="en-US" w:eastAsia="zh-CN"/>
+        </w:rPr>
+      </w:pPr>
+      <w:r>
+        <w:rPr>
+          <w:rFonts w:hint="eastAsia"/>
+          <w:lang w:val="en-US" w:eastAsia="zh-CN"/>
+        </w:rPr>
+        <w:t>external: 同上，对伪装的进入连接，一般用于路由转发</w:t>
+      </w:r>
+    </w:p>
+    <w:p>
+      <w:pPr>
+        <w:widowControl w:val="0"/>
+        <w:numPr>
+          <w:ilvl w:val="0"/>
+          <w:numId w:val="0"/>
+        </w:numPr>
+        <w:ind w:firstLine="420" w:firstLineChars="0"/>
+        <w:jc w:val="both"/>
+        <w:rPr>
+          <w:rFonts w:hint="eastAsia"/>
+          <w:lang w:val="en-US" w:eastAsia="zh-CN"/>
+        </w:rPr>
+      </w:pPr>
+      <w:r>
+        <w:rPr>
+          <w:rFonts w:hint="eastAsia"/>
+          <w:lang w:val="en-US" w:eastAsia="zh-CN"/>
+        </w:rPr>
+        <w:t>dmz: 允许受限制的进入连接</w:t>
+      </w:r>
+    </w:p>
+    <w:p>
+      <w:pPr>
+        <w:widowControl w:val="0"/>
+        <w:numPr>
+          <w:ilvl w:val="0"/>
+          <w:numId w:val="0"/>
+        </w:numPr>
+        <w:ind w:firstLine="420" w:firstLineChars="0"/>
+        <w:jc w:val="both"/>
+        <w:rPr>
+          <w:rFonts w:hint="eastAsia"/>
+          <w:lang w:val="en-US" w:eastAsia="zh-CN"/>
+        </w:rPr>
+      </w:pPr>
+      <w:r>
+        <w:rPr>
+          <w:rFonts w:hint="eastAsia"/>
+          <w:lang w:val="en-US" w:eastAsia="zh-CN"/>
+        </w:rPr>
+        <w:t>work: 允许受信任的计算机被限制的进入连接，类似 workgroup</w:t>
+      </w:r>
+    </w:p>
+    <w:p>
+      <w:pPr>
+        <w:widowControl w:val="0"/>
+        <w:numPr>
+          <w:ilvl w:val="0"/>
+          <w:numId w:val="0"/>
+        </w:numPr>
+        <w:ind w:firstLine="420" w:firstLineChars="0"/>
+        <w:jc w:val="both"/>
+        <w:rPr>
+          <w:rFonts w:hint="eastAsia"/>
+          <w:lang w:val="en-US" w:eastAsia="zh-CN"/>
+        </w:rPr>
+      </w:pPr>
+      <w:r>
+        <w:rPr>
+          <w:rFonts w:hint="eastAsia"/>
+          <w:lang w:val="en-US" w:eastAsia="zh-CN"/>
+        </w:rPr>
+        <w:t>home: 同上，类似 homegroup</w:t>
+      </w:r>
+    </w:p>
+    <w:p>
+      <w:pPr>
+        <w:widowControl w:val="0"/>
+        <w:numPr>
+          <w:ilvl w:val="0"/>
+          <w:numId w:val="0"/>
+        </w:numPr>
+        <w:ind w:firstLine="420" w:firstLineChars="0"/>
+        <w:jc w:val="both"/>
+        <w:rPr>
+          <w:rFonts w:hint="eastAsia"/>
+          <w:lang w:val="en-US" w:eastAsia="zh-CN"/>
+        </w:rPr>
+      </w:pPr>
+      <w:r>
+        <w:rPr>
+          <w:rFonts w:hint="eastAsia"/>
+          <w:lang w:val="en-US" w:eastAsia="zh-CN"/>
+        </w:rPr>
+        <w:t>internal: 同上，范围针对所有互联网用户</w:t>
+      </w:r>
+    </w:p>
+    <w:p>
+      <w:pPr>
+        <w:widowControl w:val="0"/>
+        <w:numPr>
+          <w:ilvl w:val="0"/>
+          <w:numId w:val="0"/>
+        </w:numPr>
+        <w:ind w:firstLine="420" w:firstLineChars="0"/>
+        <w:jc w:val="both"/>
+        <w:rPr>
+          <w:rFonts w:hint="eastAsia"/>
+          <w:lang w:val="en-US" w:eastAsia="zh-CN"/>
+        </w:rPr>
+      </w:pPr>
+      <w:r>
+        <w:rPr>
+          <w:rFonts w:hint="eastAsia"/>
+          <w:lang w:val="en-US" w:eastAsia="zh-CN"/>
+        </w:rPr>
+        <w:t>trusted: 信任所有连接</w:t>
+      </w:r>
+    </w:p>
+    <w:p>
+      <w:pPr>
+        <w:widowControl w:val="0"/>
+        <w:numPr>
+          <w:ilvl w:val="0"/>
+          <w:numId w:val="0"/>
+        </w:numPr>
+        <w:jc w:val="both"/>
+        <w:rPr>
+          <w:rFonts w:hint="eastAsia"/>
+          <w:lang w:val="en-US" w:eastAsia="zh-CN"/>
+        </w:rPr>
+      </w:pPr>
+    </w:p>
+    <w:p>
+      <w:pPr>
+        <w:widowControl w:val="0"/>
+        <w:numPr>
+          <w:ilvl w:val="0"/>
+          <w:numId w:val="0"/>
+        </w:numPr>
+        <w:jc w:val="both"/>
+        <w:rPr>
+          <w:rFonts w:hint="eastAsia"/>
+          <w:lang w:val="en-US" w:eastAsia="zh-CN"/>
+        </w:rPr>
+      </w:pPr>
+      <w:r>
+        <w:rPr>
+          <w:rFonts w:hint="eastAsia"/>
+          <w:lang w:val="en-US" w:eastAsia="zh-CN"/>
+        </w:rPr>
+        <w:t>过滤规则</w:t>
+      </w:r>
+    </w:p>
+    <w:p>
+      <w:pPr>
+        <w:widowControl w:val="0"/>
+        <w:numPr>
+          <w:ilvl w:val="0"/>
+          <w:numId w:val="0"/>
+        </w:numPr>
+        <w:ind w:firstLine="420" w:firstLineChars="0"/>
+        <w:jc w:val="both"/>
+        <w:rPr>
+          <w:rFonts w:hint="eastAsia"/>
+          <w:lang w:val="en-US" w:eastAsia="zh-CN"/>
+        </w:rPr>
+      </w:pPr>
+      <w:r>
+        <w:rPr>
+          <w:rFonts w:hint="eastAsia"/>
+          <w:lang w:val="en-US" w:eastAsia="zh-CN"/>
+        </w:rPr>
+        <w:t>source: 根据源地址过滤</w:t>
+      </w:r>
+    </w:p>
+    <w:p>
+      <w:pPr>
+        <w:widowControl w:val="0"/>
+        <w:numPr>
+          <w:ilvl w:val="0"/>
+          <w:numId w:val="0"/>
+        </w:numPr>
+        <w:ind w:firstLine="420" w:firstLineChars="0"/>
+        <w:jc w:val="both"/>
+        <w:rPr>
+          <w:rFonts w:hint="eastAsia"/>
+          <w:lang w:val="en-US" w:eastAsia="zh-CN"/>
+        </w:rPr>
+      </w:pPr>
+      <w:r>
+        <w:rPr>
+          <w:rFonts w:hint="eastAsia"/>
+          <w:lang w:val="en-US" w:eastAsia="zh-CN"/>
+        </w:rPr>
+        <w:t>interface: 根据网卡过滤</w:t>
+      </w:r>
+    </w:p>
+    <w:p>
+      <w:pPr>
+        <w:widowControl w:val="0"/>
+        <w:numPr>
+          <w:ilvl w:val="0"/>
+          <w:numId w:val="0"/>
+        </w:numPr>
+        <w:ind w:firstLine="420" w:firstLineChars="0"/>
+        <w:jc w:val="both"/>
+        <w:rPr>
+          <w:rFonts w:hint="eastAsia"/>
+          <w:lang w:val="en-US" w:eastAsia="zh-CN"/>
+        </w:rPr>
+      </w:pPr>
+      <w:r>
+        <w:rPr>
+          <w:rFonts w:hint="eastAsia"/>
+          <w:lang w:val="en-US" w:eastAsia="zh-CN"/>
+        </w:rPr>
+        <w:t>service: 根据服务名过滤</w:t>
+      </w:r>
+    </w:p>
+    <w:p>
+      <w:pPr>
+        <w:widowControl w:val="0"/>
+        <w:numPr>
+          <w:ilvl w:val="0"/>
+          <w:numId w:val="0"/>
+        </w:numPr>
+        <w:ind w:firstLine="420" w:firstLineChars="0"/>
+        <w:jc w:val="both"/>
+        <w:rPr>
+          <w:rFonts w:hint="eastAsia"/>
+          <w:lang w:val="en-US" w:eastAsia="zh-CN"/>
+        </w:rPr>
+      </w:pPr>
+      <w:r>
+        <w:rPr>
+          <w:rFonts w:hint="eastAsia"/>
+          <w:lang w:val="en-US" w:eastAsia="zh-CN"/>
+        </w:rPr>
+        <w:t>port: 根据端口过滤</w:t>
+      </w:r>
+    </w:p>
+    <w:p>
+      <w:pPr>
+        <w:widowControl w:val="0"/>
+        <w:numPr>
+          <w:ilvl w:val="0"/>
+          <w:numId w:val="0"/>
+        </w:numPr>
+        <w:ind w:firstLine="420" w:firstLineChars="0"/>
+        <w:jc w:val="both"/>
+        <w:rPr>
+          <w:rFonts w:hint="eastAsia"/>
+          <w:lang w:val="en-US" w:eastAsia="zh-CN"/>
+        </w:rPr>
+      </w:pPr>
+      <w:r>
+        <w:rPr>
+          <w:rFonts w:hint="eastAsia"/>
+          <w:lang w:val="en-US" w:eastAsia="zh-CN"/>
+        </w:rPr>
+        <w:t>icmp-block: icmp 报文过滤，按照 icmp 类型配置</w:t>
+      </w:r>
+    </w:p>
+    <w:p>
+      <w:pPr>
+        <w:widowControl w:val="0"/>
+        <w:numPr>
+          <w:ilvl w:val="0"/>
+          <w:numId w:val="0"/>
+        </w:numPr>
+        <w:ind w:firstLine="420" w:firstLineChars="0"/>
+        <w:jc w:val="both"/>
+        <w:rPr>
+          <w:rFonts w:hint="eastAsia"/>
+          <w:lang w:val="en-US" w:eastAsia="zh-CN"/>
+        </w:rPr>
+      </w:pPr>
+      <w:r>
+        <w:rPr>
+          <w:rFonts w:hint="eastAsia"/>
+          <w:lang w:val="en-US" w:eastAsia="zh-CN"/>
+        </w:rPr>
+        <w:t>masquerade: ip 地址伪装</w:t>
+      </w:r>
+    </w:p>
+    <w:p>
+      <w:pPr>
+        <w:widowControl w:val="0"/>
+        <w:numPr>
+          <w:ilvl w:val="0"/>
+          <w:numId w:val="0"/>
+        </w:numPr>
+        <w:ind w:firstLine="420" w:firstLineChars="0"/>
+        <w:jc w:val="both"/>
+        <w:rPr>
+          <w:rFonts w:hint="eastAsia"/>
+          <w:lang w:val="en-US" w:eastAsia="zh-CN"/>
+        </w:rPr>
+      </w:pPr>
+      <w:r>
+        <w:rPr>
+          <w:rFonts w:hint="eastAsia"/>
+          <w:lang w:val="en-US" w:eastAsia="zh-CN"/>
+        </w:rPr>
+        <w:t>forward-port: 端口转发</w:t>
+      </w:r>
+    </w:p>
+    <w:p>
+      <w:pPr>
+        <w:widowControl w:val="0"/>
+        <w:numPr>
+          <w:ilvl w:val="0"/>
+          <w:numId w:val="0"/>
+        </w:numPr>
+        <w:ind w:firstLine="420" w:firstLineChars="0"/>
+        <w:jc w:val="both"/>
+        <w:rPr>
+          <w:rFonts w:hint="eastAsia"/>
+          <w:lang w:val="en-US" w:eastAsia="zh-CN"/>
+        </w:rPr>
+      </w:pPr>
+      <w:r>
+        <w:rPr>
+          <w:rFonts w:hint="eastAsia"/>
+          <w:lang w:val="en-US" w:eastAsia="zh-CN"/>
+        </w:rPr>
+        <w:t>rule: 自定义规则</w:t>
+      </w:r>
+    </w:p>
+    <w:p>
+      <w:pPr>
+        <w:widowControl w:val="0"/>
+        <w:numPr>
+          <w:ilvl w:val="0"/>
+          <w:numId w:val="0"/>
+        </w:numPr>
+        <w:jc w:val="both"/>
+        <w:rPr>
+          <w:rFonts w:hint="eastAsia"/>
+          <w:lang w:val="en-US" w:eastAsia="zh-CN"/>
+        </w:rPr>
+      </w:pPr>
+    </w:p>
+    <w:p>
+      <w:pPr>
+        <w:widowControl w:val="0"/>
+        <w:numPr>
+          <w:ilvl w:val="0"/>
+          <w:numId w:val="0"/>
+        </w:numPr>
+        <w:jc w:val="both"/>
+        <w:rPr>
+          <w:rFonts w:hint="eastAsia"/>
+          <w:lang w:val="en-US" w:eastAsia="zh-CN"/>
+        </w:rPr>
+      </w:pPr>
+      <w:r>
+        <w:rPr>
+          <w:rFonts w:hint="eastAsia"/>
+          <w:lang w:val="en-US" w:eastAsia="zh-CN"/>
+        </w:rPr>
+        <w:t>其中，过滤规则的优先级遵循如下顺序</w:t>
+      </w:r>
+    </w:p>
+    <w:p>
+      <w:pPr>
+        <w:widowControl w:val="0"/>
+        <w:numPr>
+          <w:ilvl w:val="0"/>
+          <w:numId w:val="0"/>
+        </w:numPr>
+        <w:ind w:firstLine="420" w:firstLineChars="0"/>
+        <w:jc w:val="both"/>
+        <w:rPr>
+          <w:rFonts w:hint="eastAsia"/>
+          <w:lang w:val="en-US" w:eastAsia="zh-CN"/>
+        </w:rPr>
+      </w:pPr>
+      <w:r>
+        <w:rPr>
+          <w:rFonts w:hint="eastAsia"/>
+          <w:lang w:val="en-US" w:eastAsia="zh-CN"/>
+        </w:rPr>
+        <w:t>1.source</w:t>
+      </w:r>
+    </w:p>
+    <w:p>
+      <w:pPr>
+        <w:widowControl w:val="0"/>
+        <w:numPr>
+          <w:ilvl w:val="0"/>
+          <w:numId w:val="0"/>
+        </w:numPr>
+        <w:ind w:firstLine="420" w:firstLineChars="0"/>
+        <w:jc w:val="both"/>
+        <w:rPr>
+          <w:rFonts w:hint="eastAsia"/>
+          <w:lang w:val="en-US" w:eastAsia="zh-CN"/>
+        </w:rPr>
+      </w:pPr>
+      <w:r>
+        <w:rPr>
+          <w:rFonts w:hint="eastAsia"/>
+          <w:lang w:val="en-US" w:eastAsia="zh-CN"/>
+        </w:rPr>
+        <w:t>2.interface</w:t>
+      </w:r>
+    </w:p>
+    <w:p>
+      <w:pPr>
+        <w:widowControl w:val="0"/>
+        <w:numPr>
+          <w:ilvl w:val="0"/>
+          <w:numId w:val="0"/>
+        </w:numPr>
+        <w:ind w:firstLine="420" w:firstLineChars="0"/>
+        <w:jc w:val="both"/>
+        <w:rPr>
+          <w:rFonts w:hint="eastAsia"/>
+          <w:lang w:val="en-US" w:eastAsia="zh-CN"/>
+        </w:rPr>
+      </w:pPr>
+      <w:r>
+        <w:rPr>
+          <w:rFonts w:hint="eastAsia"/>
+          <w:lang w:val="en-US" w:eastAsia="zh-CN"/>
+        </w:rPr>
+        <w:t>3.firewalld.conf</w:t>
+      </w:r>
+    </w:p>
+    <w:p>
+      <w:pPr>
+        <w:widowControl w:val="0"/>
+        <w:numPr>
+          <w:ilvl w:val="0"/>
+          <w:numId w:val="0"/>
+        </w:numPr>
+        <w:jc w:val="both"/>
+        <w:rPr>
+          <w:rFonts w:hint="eastAsia"/>
+          <w:lang w:val="en-US" w:eastAsia="zh-CN"/>
+        </w:rPr>
+      </w:pPr>
+    </w:p>
+    <w:p>
+      <w:pPr>
+        <w:pStyle w:val="2"/>
+        <w:widowControl w:val="0"/>
+        <w:numPr>
+          <w:ilvl w:val="0"/>
+          <w:numId w:val="0"/>
+        </w:numPr>
+        <w:jc w:val="both"/>
+        <w:outlineLvl w:val="1"/>
+        <w:rPr>
+          <w:rFonts w:hint="default"/>
+          <w:sz w:val="28"/>
+          <w:szCs w:val="28"/>
+          <w:lang w:val="en-US" w:eastAsia="zh-CN"/>
+        </w:rPr>
+      </w:pPr>
+      <w:r>
+        <w:rPr>
+          <w:rFonts w:hint="eastAsia"/>
+          <w:sz w:val="28"/>
+          <w:szCs w:val="28"/>
+          <w:lang w:val="en-US" w:eastAsia="zh-CN"/>
+        </w:rPr>
+        <w:t>firewall操作</w:t>
+      </w:r>
     </w:p>
     <w:p>
       <w:pPr>
@@ -5798,17 +6413,589 @@
           <w:szCs w:val="21"/>
           <w:lang w:val="en-US" w:eastAsia="zh-CN"/>
         </w:rPr>
-        <w:t>firewall操作</w:t>
-      </w:r>
-    </w:p>
-    <w:p>
-      <w:pPr>
-        <w:widowControl w:val="0"/>
-        <w:numPr>
-          <w:ilvl w:val="0"/>
-          <w:numId w:val="0"/>
-        </w:numPr>
-        <w:ind w:firstLine="420" w:firstLineChars="0"/>
+        <w:t>（一）服务启停</w:t>
+      </w:r>
+    </w:p>
+    <w:p>
+      <w:pPr>
+        <w:widowControl w:val="0"/>
+        <w:numPr>
+          <w:ilvl w:val="0"/>
+          <w:numId w:val="0"/>
+        </w:numPr>
+        <w:jc w:val="both"/>
+        <w:rPr>
+          <w:rFonts w:hint="eastAsia"/>
+          <w:lang w:val="en-US" w:eastAsia="zh-CN"/>
+        </w:rPr>
+      </w:pPr>
+      <w:r>
+        <w:rPr>
+          <w:rFonts w:hint="eastAsia"/>
+          <w:lang w:val="en-US" w:eastAsia="zh-CN"/>
+        </w:rPr>
+        <w:t># systemctl start firewalld        # 启动,</w:t>
+      </w:r>
+    </w:p>
+    <w:p>
+      <w:pPr>
+        <w:widowControl w:val="0"/>
+        <w:numPr>
+          <w:ilvl w:val="0"/>
+          <w:numId w:val="0"/>
+        </w:numPr>
+        <w:jc w:val="both"/>
+        <w:rPr>
+          <w:rFonts w:hint="eastAsia"/>
+          <w:lang w:val="en-US" w:eastAsia="zh-CN"/>
+        </w:rPr>
+      </w:pPr>
+      <w:r>
+        <w:rPr>
+          <w:rFonts w:hint="eastAsia"/>
+          <w:lang w:val="en-US" w:eastAsia="zh-CN"/>
+        </w:rPr>
+        <w:t># systemctl enable firewalld        # 开机启动</w:t>
+      </w:r>
+    </w:p>
+    <w:p>
+      <w:pPr>
+        <w:widowControl w:val="0"/>
+        <w:numPr>
+          <w:ilvl w:val="0"/>
+          <w:numId w:val="0"/>
+        </w:numPr>
+        <w:jc w:val="both"/>
+        <w:rPr>
+          <w:rFonts w:hint="eastAsia"/>
+          <w:lang w:val="en-US" w:eastAsia="zh-CN"/>
+        </w:rPr>
+      </w:pPr>
+      <w:r>
+        <w:rPr>
+          <w:rFonts w:hint="eastAsia"/>
+          <w:lang w:val="en-US" w:eastAsia="zh-CN"/>
+        </w:rPr>
+        <w:t># systemctl stop firewalld          # 关闭</w:t>
+      </w:r>
+    </w:p>
+    <w:p>
+      <w:pPr>
+        <w:widowControl w:val="0"/>
+        <w:numPr>
+          <w:ilvl w:val="0"/>
+          <w:numId w:val="0"/>
+        </w:numPr>
+        <w:jc w:val="both"/>
+        <w:rPr>
+          <w:rFonts w:hint="eastAsia"/>
+          <w:lang w:val="en-US" w:eastAsia="zh-CN"/>
+        </w:rPr>
+      </w:pPr>
+      <w:r>
+        <w:rPr>
+          <w:rFonts w:hint="eastAsia"/>
+          <w:lang w:val="en-US" w:eastAsia="zh-CN"/>
+        </w:rPr>
+        <w:t># systemctl disable firewalld      # 取消开机启动</w:t>
+      </w:r>
+    </w:p>
+    <w:p>
+      <w:pPr>
+        <w:widowControl w:val="0"/>
+        <w:numPr>
+          <w:ilvl w:val="0"/>
+          <w:numId w:val="0"/>
+        </w:numPr>
+        <w:jc w:val="both"/>
+        <w:rPr>
+          <w:rFonts w:hint="default"/>
+          <w:lang w:val="en-US" w:eastAsia="zh-CN"/>
+        </w:rPr>
+      </w:pPr>
+    </w:p>
+    <w:p>
+      <w:pPr>
+        <w:widowControl w:val="0"/>
+        <w:numPr>
+          <w:ilvl w:val="0"/>
+          <w:numId w:val="0"/>
+        </w:numPr>
+        <w:jc w:val="both"/>
+        <w:rPr>
+          <w:rFonts w:hint="default"/>
+          <w:lang w:val="en-US" w:eastAsia="zh-CN"/>
+        </w:rPr>
+      </w:pPr>
+      <w:r>
+        <w:rPr>
+          <w:rFonts w:hint="eastAsia"/>
+          <w:lang w:val="en-US" w:eastAsia="zh-CN"/>
+        </w:rPr>
+        <w:t>#常用参数</w:t>
+      </w:r>
+    </w:p>
+    <w:p>
+      <w:pPr>
+        <w:widowControl w:val="0"/>
+        <w:numPr>
+          <w:ilvl w:val="0"/>
+          <w:numId w:val="0"/>
+        </w:numPr>
+        <w:jc w:val="both"/>
+        <w:rPr>
+          <w:rFonts w:hint="eastAsia"/>
+          <w:lang w:val="en-US" w:eastAsia="zh-CN"/>
+        </w:rPr>
+      </w:pPr>
+      <w:r>
+        <w:rPr>
+          <w:rFonts w:hint="eastAsia"/>
+          <w:lang w:val="en-US" w:eastAsia="zh-CN"/>
+        </w:rPr>
+        <w:t>--zone=NAME           # 指定 zone</w:t>
+      </w:r>
+    </w:p>
+    <w:p>
+      <w:pPr>
+        <w:widowControl w:val="0"/>
+        <w:numPr>
+          <w:ilvl w:val="0"/>
+          <w:numId w:val="0"/>
+        </w:numPr>
+        <w:jc w:val="both"/>
+        <w:rPr>
+          <w:rFonts w:hint="eastAsia"/>
+          <w:lang w:val="en-US" w:eastAsia="zh-CN"/>
+        </w:rPr>
+      </w:pPr>
+      <w:r>
+        <w:rPr>
+          <w:rFonts w:hint="eastAsia"/>
+          <w:lang w:val="en-US" w:eastAsia="zh-CN"/>
+        </w:rPr>
+        <w:t>--permanent            # 永久修改，</w:t>
+      </w:r>
+      <w:r>
+        <w:rPr>
+          <w:rFonts w:hint="eastAsia"/>
+          <w:color w:val="FF0000"/>
+          <w:lang w:val="en-US" w:eastAsia="zh-CN"/>
+        </w:rPr>
+        <w:t>--reload 后生效</w:t>
+      </w:r>
+    </w:p>
+    <w:p>
+      <w:pPr>
+        <w:widowControl w:val="0"/>
+        <w:numPr>
+          <w:ilvl w:val="0"/>
+          <w:numId w:val="0"/>
+        </w:numPr>
+        <w:jc w:val="both"/>
+        <w:rPr>
+          <w:rFonts w:hint="eastAsia"/>
+          <w:lang w:val="en-US" w:eastAsia="zh-CN"/>
+        </w:rPr>
+      </w:pPr>
+      <w:r>
+        <w:rPr>
+          <w:rFonts w:hint="eastAsia"/>
+          <w:lang w:val="en-US" w:eastAsia="zh-CN"/>
+        </w:rPr>
+        <w:t>--timeout=seconds       # 持续效果，到期后自动移除，不能与 --permanent 同时使用</w:t>
+      </w:r>
+    </w:p>
+    <w:p>
+      <w:pPr>
+        <w:widowControl w:val="0"/>
+        <w:numPr>
+          <w:ilvl w:val="0"/>
+          <w:numId w:val="0"/>
+        </w:numPr>
+        <w:jc w:val="both"/>
+        <w:rPr>
+          <w:rFonts w:hint="eastAsia"/>
+          <w:lang w:val="en-US" w:eastAsia="zh-CN"/>
+        </w:rPr>
+      </w:pPr>
+    </w:p>
+    <w:p>
+      <w:pPr>
+        <w:pStyle w:val="3"/>
+        <w:widowControl w:val="0"/>
+        <w:numPr>
+          <w:ilvl w:val="0"/>
+          <w:numId w:val="0"/>
+        </w:numPr>
+        <w:jc w:val="both"/>
+        <w:outlineLvl w:val="1"/>
+        <w:rPr>
+          <w:rFonts w:hint="default"/>
+          <w:sz w:val="21"/>
+          <w:szCs w:val="21"/>
+          <w:lang w:val="en-US" w:eastAsia="zh-CN"/>
+        </w:rPr>
+      </w:pPr>
+      <w:r>
+        <w:rPr>
+          <w:rFonts w:hint="eastAsia"/>
+          <w:sz w:val="21"/>
+          <w:szCs w:val="21"/>
+          <w:lang w:val="en-US" w:eastAsia="zh-CN"/>
+        </w:rPr>
+        <w:t>（二）查看</w:t>
+      </w:r>
+    </w:p>
+    <w:p>
+      <w:pPr>
+        <w:widowControl w:val="0"/>
+        <w:numPr>
+          <w:ilvl w:val="0"/>
+          <w:numId w:val="0"/>
+        </w:numPr>
+        <w:jc w:val="both"/>
+        <w:rPr>
+          <w:rFonts w:hint="eastAsia"/>
+          <w:lang w:val="en-US" w:eastAsia="zh-CN"/>
+        </w:rPr>
+      </w:pPr>
+      <w:r>
+        <w:rPr>
+          <w:rFonts w:hint="eastAsia"/>
+          <w:lang w:val="en-US" w:eastAsia="zh-CN"/>
+        </w:rPr>
+        <w:t>#查看firewalld的状态</w:t>
+      </w:r>
+    </w:p>
+    <w:p>
+      <w:pPr>
+        <w:widowControl w:val="0"/>
+        <w:numPr>
+          <w:ilvl w:val="0"/>
+          <w:numId w:val="0"/>
+        </w:numPr>
+        <w:jc w:val="both"/>
+        <w:rPr>
+          <w:rFonts w:hint="eastAsia"/>
+          <w:lang w:val="en-US" w:eastAsia="zh-CN"/>
+        </w:rPr>
+      </w:pPr>
+      <w:r>
+        <w:rPr>
+          <w:rFonts w:hint="eastAsia"/>
+          <w:lang w:val="en-US" w:eastAsia="zh-CN"/>
+        </w:rPr>
+        <w:t>firewall-cmd --state</w:t>
+      </w:r>
+    </w:p>
+    <w:p>
+      <w:pPr>
+        <w:widowControl w:val="0"/>
+        <w:numPr>
+          <w:ilvl w:val="0"/>
+          <w:numId w:val="0"/>
+        </w:numPr>
+        <w:jc w:val="both"/>
+        <w:rPr>
+          <w:rFonts w:hint="eastAsia"/>
+          <w:lang w:val="en-US" w:eastAsia="zh-CN"/>
+        </w:rPr>
+      </w:pPr>
+    </w:p>
+    <w:p>
+      <w:pPr>
+        <w:widowControl w:val="0"/>
+        <w:numPr>
+          <w:ilvl w:val="0"/>
+          <w:numId w:val="0"/>
+        </w:numPr>
+        <w:jc w:val="both"/>
+        <w:rPr>
+          <w:rFonts w:hint="eastAsia"/>
+          <w:lang w:val="en-US" w:eastAsia="zh-CN"/>
+        </w:rPr>
+      </w:pPr>
+      <w:r>
+        <w:rPr>
+          <w:rFonts w:hint="eastAsia"/>
+          <w:lang w:val="en-US" w:eastAsia="zh-CN"/>
+        </w:rPr>
+        <w:t>#查看活动分区类别</w:t>
+      </w:r>
+    </w:p>
+    <w:p>
+      <w:pPr>
+        <w:widowControl w:val="0"/>
+        <w:numPr>
+          <w:ilvl w:val="0"/>
+          <w:numId w:val="0"/>
+        </w:numPr>
+        <w:jc w:val="both"/>
+        <w:rPr>
+          <w:rFonts w:hint="eastAsia"/>
+          <w:lang w:val="en-US" w:eastAsia="zh-CN"/>
+        </w:rPr>
+      </w:pPr>
+      <w:r>
+        <w:rPr>
+          <w:rFonts w:hint="eastAsia"/>
+          <w:lang w:val="en-US" w:eastAsia="zh-CN"/>
+        </w:rPr>
+        <w:t>firewall-cmd --get-active-zones</w:t>
+      </w:r>
+    </w:p>
+    <w:p>
+      <w:pPr>
+        <w:widowControl w:val="0"/>
+        <w:numPr>
+          <w:ilvl w:val="0"/>
+          <w:numId w:val="0"/>
+        </w:numPr>
+        <w:jc w:val="both"/>
+        <w:rPr>
+          <w:rFonts w:hint="eastAsia"/>
+          <w:lang w:val="en-US" w:eastAsia="zh-CN"/>
+        </w:rPr>
+      </w:pPr>
+    </w:p>
+    <w:p>
+      <w:pPr>
+        <w:widowControl w:val="0"/>
+        <w:numPr>
+          <w:ilvl w:val="0"/>
+          <w:numId w:val="0"/>
+        </w:numPr>
+        <w:jc w:val="both"/>
+        <w:rPr>
+          <w:rFonts w:hint="eastAsia"/>
+          <w:lang w:val="en-US" w:eastAsia="zh-CN"/>
+        </w:rPr>
+      </w:pPr>
+      <w:r>
+        <w:rPr>
+          <w:rFonts w:hint="eastAsia"/>
+          <w:lang w:val="en-US" w:eastAsia="zh-CN"/>
+        </w:rPr>
+        <w:t>#查看当前分配的接口</w:t>
+      </w:r>
+    </w:p>
+    <w:p>
+      <w:pPr>
+        <w:widowControl w:val="0"/>
+        <w:numPr>
+          <w:ilvl w:val="0"/>
+          <w:numId w:val="0"/>
+        </w:numPr>
+        <w:jc w:val="both"/>
+        <w:rPr>
+          <w:rFonts w:hint="eastAsia"/>
+          <w:lang w:val="en-US" w:eastAsia="zh-CN"/>
+        </w:rPr>
+      </w:pPr>
+      <w:r>
+        <w:rPr>
+          <w:rFonts w:hint="eastAsia"/>
+          <w:lang w:val="en-US" w:eastAsia="zh-CN"/>
+        </w:rPr>
+        <w:t>firewall-cmd --get-zone-of-interface=ens33</w:t>
+      </w:r>
+    </w:p>
+    <w:p>
+      <w:pPr>
+        <w:widowControl w:val="0"/>
+        <w:numPr>
+          <w:ilvl w:val="0"/>
+          <w:numId w:val="0"/>
+        </w:numPr>
+        <w:jc w:val="both"/>
+        <w:rPr>
+          <w:rFonts w:hint="eastAsia"/>
+          <w:lang w:val="en-US" w:eastAsia="zh-CN"/>
+        </w:rPr>
+      </w:pPr>
+    </w:p>
+    <w:p>
+      <w:pPr>
+        <w:widowControl w:val="0"/>
+        <w:numPr>
+          <w:ilvl w:val="0"/>
+          <w:numId w:val="0"/>
+        </w:numPr>
+        <w:jc w:val="both"/>
+        <w:rPr>
+          <w:rFonts w:hint="eastAsia"/>
+          <w:lang w:val="en-US" w:eastAsia="zh-CN"/>
+        </w:rPr>
+      </w:pPr>
+      <w:r>
+        <w:rPr>
+          <w:rFonts w:hint="eastAsia"/>
+          <w:lang w:val="en-US" w:eastAsia="zh-CN"/>
+        </w:rPr>
+        <w:t>#查看分配的区域的所有接口：</w:t>
+      </w:r>
+    </w:p>
+    <w:p>
+      <w:pPr>
+        <w:widowControl w:val="0"/>
+        <w:numPr>
+          <w:ilvl w:val="0"/>
+          <w:numId w:val="0"/>
+        </w:numPr>
+        <w:jc w:val="both"/>
+        <w:rPr>
+          <w:rFonts w:hint="eastAsia"/>
+          <w:lang w:val="en-US" w:eastAsia="zh-CN"/>
+        </w:rPr>
+      </w:pPr>
+      <w:r>
+        <w:rPr>
+          <w:rFonts w:hint="eastAsia"/>
+          <w:lang w:val="en-US" w:eastAsia="zh-CN"/>
+        </w:rPr>
+        <w:t>firewall-cmd --zone=public --list-interfaces</w:t>
+      </w:r>
+    </w:p>
+    <w:p>
+      <w:pPr>
+        <w:widowControl w:val="0"/>
+        <w:numPr>
+          <w:ilvl w:val="0"/>
+          <w:numId w:val="0"/>
+        </w:numPr>
+        <w:jc w:val="both"/>
+        <w:rPr>
+          <w:rFonts w:hint="eastAsia"/>
+          <w:lang w:val="en-US" w:eastAsia="zh-CN"/>
+        </w:rPr>
+      </w:pPr>
+    </w:p>
+    <w:p>
+      <w:pPr>
+        <w:widowControl w:val="0"/>
+        <w:numPr>
+          <w:ilvl w:val="0"/>
+          <w:numId w:val="0"/>
+        </w:numPr>
+        <w:jc w:val="both"/>
+        <w:rPr>
+          <w:rFonts w:hint="eastAsia"/>
+          <w:lang w:val="en-US" w:eastAsia="zh-CN"/>
+        </w:rPr>
+      </w:pPr>
+      <w:r>
+        <w:rPr>
+          <w:rFonts w:hint="eastAsia"/>
+          <w:lang w:val="en-US" w:eastAsia="zh-CN"/>
+        </w:rPr>
+        <w:t>#找出公共区域的所有设置</w:t>
+      </w:r>
+    </w:p>
+    <w:p>
+      <w:pPr>
+        <w:widowControl w:val="0"/>
+        <w:numPr>
+          <w:ilvl w:val="0"/>
+          <w:numId w:val="0"/>
+        </w:numPr>
+        <w:jc w:val="both"/>
+        <w:rPr>
+          <w:rFonts w:hint="eastAsia"/>
+          <w:lang w:val="en-US" w:eastAsia="zh-CN"/>
+        </w:rPr>
+      </w:pPr>
+      <w:r>
+        <w:rPr>
+          <w:rFonts w:hint="eastAsia"/>
+          <w:lang w:val="en-US" w:eastAsia="zh-CN"/>
+        </w:rPr>
+        <w:t>firewall-cmd --zone=public --list-all</w:t>
+      </w:r>
+    </w:p>
+    <w:p>
+      <w:pPr>
+        <w:widowControl w:val="0"/>
+        <w:numPr>
+          <w:ilvl w:val="0"/>
+          <w:numId w:val="0"/>
+        </w:numPr>
+        <w:jc w:val="both"/>
+        <w:rPr>
+          <w:rFonts w:hint="eastAsia"/>
+          <w:lang w:val="en-US" w:eastAsia="zh-CN"/>
+        </w:rPr>
+      </w:pPr>
+      <w:r>
+        <w:rPr>
+          <w:rFonts w:hint="eastAsia"/>
+          <w:lang w:val="en-US" w:eastAsia="zh-CN"/>
+        </w:rPr>
+        <w:t>firewall-cmd --list-all</w:t>
+      </w:r>
+    </w:p>
+    <w:p>
+      <w:pPr>
+        <w:widowControl w:val="0"/>
+        <w:numPr>
+          <w:ilvl w:val="0"/>
+          <w:numId w:val="0"/>
+        </w:numPr>
+        <w:jc w:val="both"/>
+        <w:rPr>
+          <w:rFonts w:hint="eastAsia"/>
+          <w:lang w:val="en-US" w:eastAsia="zh-CN"/>
+        </w:rPr>
+      </w:pPr>
+    </w:p>
+    <w:p>
+      <w:pPr>
+        <w:widowControl w:val="0"/>
+        <w:numPr>
+          <w:ilvl w:val="0"/>
+          <w:numId w:val="0"/>
+        </w:numPr>
+        <w:jc w:val="both"/>
+        <w:rPr>
+          <w:rFonts w:hint="eastAsia"/>
+          <w:lang w:val="en-US" w:eastAsia="zh-CN"/>
+        </w:rPr>
+      </w:pPr>
+    </w:p>
+    <w:p>
+      <w:pPr>
+        <w:pStyle w:val="3"/>
+        <w:widowControl w:val="0"/>
+        <w:numPr>
+          <w:ilvl w:val="0"/>
+          <w:numId w:val="0"/>
+        </w:numPr>
+        <w:jc w:val="both"/>
+        <w:outlineLvl w:val="1"/>
+        <w:rPr>
+          <w:rFonts w:hint="default"/>
+          <w:sz w:val="21"/>
+          <w:szCs w:val="21"/>
+          <w:lang w:val="en-US" w:eastAsia="zh-CN"/>
+        </w:rPr>
+      </w:pPr>
+      <w:r>
+        <w:rPr>
+          <w:rFonts w:hint="eastAsia"/>
+          <w:sz w:val="21"/>
+          <w:szCs w:val="21"/>
+          <w:lang w:val="en-US" w:eastAsia="zh-CN"/>
+        </w:rPr>
+        <w:t>（三）管理</w:t>
+      </w:r>
+    </w:p>
+    <w:p>
+      <w:pPr>
+        <w:widowControl w:val="0"/>
+        <w:numPr>
+          <w:ilvl w:val="0"/>
+          <w:numId w:val="0"/>
+        </w:numPr>
         <w:jc w:val="both"/>
         <w:rPr>
           <w:rFonts w:hint="eastAsia"/>
@@ -5817,6 +7004,1400 @@
       </w:pPr>
       <w:bookmarkStart w:id="0" w:name="_GoBack"/>
       <w:bookmarkEnd w:id="0"/>
+      <w:r>
+        <w:rPr>
+          <w:rFonts w:hint="eastAsia"/>
+          <w:lang w:val="en-US" w:eastAsia="zh-CN"/>
+        </w:rPr>
+        <w:t># 重新加载防火墙，不中断用户连接（不丢失状态信息）</w:t>
+      </w:r>
+    </w:p>
+    <w:p>
+      <w:pPr>
+        <w:widowControl w:val="0"/>
+        <w:numPr>
+          <w:ilvl w:val="0"/>
+          <w:numId w:val="0"/>
+        </w:numPr>
+        <w:jc w:val="both"/>
+        <w:rPr>
+          <w:rFonts w:hint="eastAsia"/>
+          <w:lang w:val="en-US" w:eastAsia="zh-CN"/>
+        </w:rPr>
+      </w:pPr>
+      <w:r>
+        <w:rPr>
+          <w:rFonts w:hint="eastAsia"/>
+          <w:lang w:val="en-US" w:eastAsia="zh-CN"/>
+        </w:rPr>
+        <w:t>firewall-cmd --reload</w:t>
+      </w:r>
+    </w:p>
+    <w:p>
+      <w:pPr>
+        <w:widowControl w:val="0"/>
+        <w:numPr>
+          <w:ilvl w:val="0"/>
+          <w:numId w:val="0"/>
+        </w:numPr>
+        <w:jc w:val="both"/>
+        <w:rPr>
+          <w:rFonts w:hint="eastAsia"/>
+          <w:lang w:val="en-US" w:eastAsia="zh-CN"/>
+        </w:rPr>
+      </w:pPr>
+      <w:r>
+        <w:rPr>
+          <w:rFonts w:hint="eastAsia"/>
+          <w:lang w:val="en-US" w:eastAsia="zh-CN"/>
+        </w:rPr>
+        <w:t># 重新加载防火墙并中断用户连接（丢失状态信息），防火墙出现严重问题才执行</w:t>
+      </w:r>
+    </w:p>
+    <w:p>
+      <w:pPr>
+        <w:widowControl w:val="0"/>
+        <w:numPr>
+          <w:ilvl w:val="0"/>
+          <w:numId w:val="0"/>
+        </w:numPr>
+        <w:jc w:val="both"/>
+        <w:rPr>
+          <w:rFonts w:hint="eastAsia"/>
+          <w:lang w:val="en-US" w:eastAsia="zh-CN"/>
+        </w:rPr>
+      </w:pPr>
+      <w:r>
+        <w:rPr>
+          <w:rFonts w:hint="eastAsia"/>
+          <w:lang w:val="en-US" w:eastAsia="zh-CN"/>
+        </w:rPr>
+        <w:t>firewall-cmd --complete-reload</w:t>
+      </w:r>
+    </w:p>
+    <w:p>
+      <w:pPr>
+        <w:widowControl w:val="0"/>
+        <w:numPr>
+          <w:ilvl w:val="0"/>
+          <w:numId w:val="0"/>
+        </w:numPr>
+        <w:jc w:val="both"/>
+        <w:rPr>
+          <w:rFonts w:hint="eastAsia"/>
+          <w:lang w:val="en-US" w:eastAsia="zh-CN"/>
+        </w:rPr>
+      </w:pPr>
+      <w:r>
+        <w:rPr>
+          <w:rFonts w:hint="eastAsia"/>
+          <w:lang w:val="en-US" w:eastAsia="zh-CN"/>
+        </w:rPr>
+        <w:t>为分区增加接口</w:t>
+      </w:r>
+    </w:p>
+    <w:p>
+      <w:pPr>
+        <w:widowControl w:val="0"/>
+        <w:numPr>
+          <w:ilvl w:val="0"/>
+          <w:numId w:val="0"/>
+        </w:numPr>
+        <w:jc w:val="both"/>
+        <w:rPr>
+          <w:rFonts w:hint="eastAsia"/>
+          <w:lang w:val="en-US" w:eastAsia="zh-CN"/>
+        </w:rPr>
+      </w:pPr>
+      <w:r>
+        <w:rPr>
+          <w:rFonts w:hint="eastAsia"/>
+          <w:lang w:val="en-US" w:eastAsia="zh-CN"/>
+        </w:rPr>
+        <w:t># 把em1增加到公共分区，增加--permanent选择并重新加载防火墙，是之永久生效</w:t>
+      </w:r>
+    </w:p>
+    <w:p>
+      <w:pPr>
+        <w:widowControl w:val="0"/>
+        <w:numPr>
+          <w:ilvl w:val="0"/>
+          <w:numId w:val="0"/>
+        </w:numPr>
+        <w:jc w:val="both"/>
+        <w:rPr>
+          <w:rFonts w:hint="eastAsia"/>
+          <w:lang w:val="en-US" w:eastAsia="zh-CN"/>
+        </w:rPr>
+      </w:pPr>
+      <w:r>
+        <w:rPr>
+          <w:rFonts w:hint="eastAsia"/>
+          <w:lang w:val="en-US" w:eastAsia="zh-CN"/>
+        </w:rPr>
+        <w:t>firewall-cmd --zone=public --add-interface=em1</w:t>
+      </w:r>
+    </w:p>
+    <w:p>
+      <w:pPr>
+        <w:widowControl w:val="0"/>
+        <w:numPr>
+          <w:ilvl w:val="0"/>
+          <w:numId w:val="0"/>
+        </w:numPr>
+        <w:jc w:val="both"/>
+        <w:rPr>
+          <w:rFonts w:hint="eastAsia"/>
+          <w:lang w:val="en-US" w:eastAsia="zh-CN"/>
+        </w:rPr>
+      </w:pPr>
+    </w:p>
+    <w:p>
+      <w:pPr>
+        <w:widowControl w:val="0"/>
+        <w:numPr>
+          <w:ilvl w:val="0"/>
+          <w:numId w:val="0"/>
+        </w:numPr>
+        <w:jc w:val="both"/>
+        <w:rPr>
+          <w:rFonts w:hint="eastAsia"/>
+          <w:lang w:val="en-US" w:eastAsia="zh-CN"/>
+        </w:rPr>
+      </w:pPr>
+      <w:r>
+        <w:rPr>
+          <w:rFonts w:hint="eastAsia"/>
+          <w:lang w:val="en-US" w:eastAsia="zh-CN"/>
+        </w:rPr>
+        <w:t>设置分区(将一个端口加入分区)</w:t>
+      </w:r>
+    </w:p>
+    <w:p>
+      <w:pPr>
+        <w:widowControl w:val="0"/>
+        <w:numPr>
+          <w:ilvl w:val="0"/>
+          <w:numId w:val="0"/>
+        </w:numPr>
+        <w:jc w:val="both"/>
+        <w:rPr>
+          <w:rFonts w:hint="eastAsia"/>
+          <w:lang w:val="en-US" w:eastAsia="zh-CN"/>
+        </w:rPr>
+      </w:pPr>
+      <w:r>
+        <w:rPr>
+          <w:rFonts w:hint="eastAsia"/>
+          <w:lang w:val="en-US" w:eastAsia="zh-CN"/>
+        </w:rPr>
+        <w:t># 设置默认分区，立即生效，不需要重新加载防火墙</w:t>
+      </w:r>
+    </w:p>
+    <w:p>
+      <w:pPr>
+        <w:widowControl w:val="0"/>
+        <w:numPr>
+          <w:ilvl w:val="0"/>
+          <w:numId w:val="0"/>
+        </w:numPr>
+        <w:jc w:val="both"/>
+        <w:rPr>
+          <w:rFonts w:hint="eastAsia"/>
+          <w:lang w:val="en-US" w:eastAsia="zh-CN"/>
+        </w:rPr>
+      </w:pPr>
+      <w:r>
+        <w:rPr>
+          <w:rFonts w:hint="eastAsia"/>
+          <w:lang w:val="en-US" w:eastAsia="zh-CN"/>
+        </w:rPr>
+        <w:t>firewall-cmd --set-default-zone=public</w:t>
+      </w:r>
+    </w:p>
+    <w:p>
+      <w:pPr>
+        <w:widowControl w:val="0"/>
+        <w:numPr>
+          <w:ilvl w:val="0"/>
+          <w:numId w:val="0"/>
+        </w:numPr>
+        <w:jc w:val="both"/>
+        <w:rPr>
+          <w:rFonts w:hint="eastAsia"/>
+          <w:lang w:val="en-US" w:eastAsia="zh-CN"/>
+        </w:rPr>
+      </w:pPr>
+      <w:r>
+        <w:rPr>
+          <w:rFonts w:hint="eastAsia"/>
+          <w:lang w:val="en-US" w:eastAsia="zh-CN"/>
+        </w:rPr>
+        <w:t># 将一个端口加入分区</w:t>
+      </w:r>
+    </w:p>
+    <w:p>
+      <w:pPr>
+        <w:widowControl w:val="0"/>
+        <w:numPr>
+          <w:ilvl w:val="0"/>
+          <w:numId w:val="0"/>
+        </w:numPr>
+        <w:jc w:val="both"/>
+        <w:rPr>
+          <w:rFonts w:hint="eastAsia"/>
+          <w:lang w:val="en-US" w:eastAsia="zh-CN"/>
+        </w:rPr>
+      </w:pPr>
+      <w:r>
+        <w:rPr>
+          <w:rFonts w:hint="eastAsia"/>
+          <w:lang w:val="en-US" w:eastAsia="zh-CN"/>
+        </w:rPr>
+        <w:t>firewall-cmd --zone=public --permanent --add-port=8080/tcp</w:t>
+      </w:r>
+    </w:p>
+    <w:p>
+      <w:pPr>
+        <w:widowControl w:val="0"/>
+        <w:numPr>
+          <w:ilvl w:val="0"/>
+          <w:numId w:val="0"/>
+        </w:numPr>
+        <w:jc w:val="both"/>
+        <w:rPr>
+          <w:rFonts w:hint="eastAsia"/>
+          <w:lang w:val="en-US" w:eastAsia="zh-CN"/>
+        </w:rPr>
+      </w:pPr>
+      <w:r>
+        <w:rPr>
+          <w:rFonts w:hint="eastAsia"/>
+          <w:lang w:val="en-US" w:eastAsia="zh-CN"/>
+        </w:rPr>
+        <w:t>firewall-cmd --reload</w:t>
+      </w:r>
+    </w:p>
+    <w:p>
+      <w:pPr>
+        <w:widowControl w:val="0"/>
+        <w:numPr>
+          <w:ilvl w:val="0"/>
+          <w:numId w:val="0"/>
+        </w:numPr>
+        <w:jc w:val="both"/>
+        <w:rPr>
+          <w:rFonts w:hint="eastAsia"/>
+          <w:lang w:val="en-US" w:eastAsia="zh-CN"/>
+        </w:rPr>
+      </w:pPr>
+      <w:r>
+        <w:rPr>
+          <w:rFonts w:hint="eastAsia"/>
+          <w:lang w:val="en-US" w:eastAsia="zh-CN"/>
+        </w:rPr>
+        <w:t># 查看开发的端口</w:t>
+      </w:r>
+    </w:p>
+    <w:p>
+      <w:pPr>
+        <w:widowControl w:val="0"/>
+        <w:numPr>
+          <w:ilvl w:val="0"/>
+          <w:numId w:val="0"/>
+        </w:numPr>
+        <w:jc w:val="both"/>
+        <w:rPr>
+          <w:rFonts w:hint="eastAsia"/>
+          <w:lang w:val="en-US" w:eastAsia="zh-CN"/>
+        </w:rPr>
+      </w:pPr>
+      <w:r>
+        <w:rPr>
+          <w:rFonts w:hint="eastAsia"/>
+          <w:lang w:val="en-US" w:eastAsia="zh-CN"/>
+        </w:rPr>
+        <w:t>firewall-cmd --zone=public --list-ports</w:t>
+      </w:r>
+    </w:p>
+    <w:p>
+      <w:pPr>
+        <w:widowControl w:val="0"/>
+        <w:numPr>
+          <w:ilvl w:val="0"/>
+          <w:numId w:val="0"/>
+        </w:numPr>
+        <w:jc w:val="both"/>
+        <w:rPr>
+          <w:rFonts w:hint="eastAsia"/>
+          <w:lang w:val="en-US" w:eastAsia="zh-CN"/>
+        </w:rPr>
+      </w:pPr>
+      <w:r>
+        <w:rPr>
+          <w:rFonts w:hint="eastAsia"/>
+          <w:lang w:val="en-US" w:eastAsia="zh-CN"/>
+        </w:rPr>
+        <w:t># 删除</w:t>
+      </w:r>
+    </w:p>
+    <w:p>
+      <w:pPr>
+        <w:widowControl w:val="0"/>
+        <w:numPr>
+          <w:ilvl w:val="0"/>
+          <w:numId w:val="0"/>
+        </w:numPr>
+        <w:jc w:val="both"/>
+        <w:rPr>
+          <w:rFonts w:hint="eastAsia"/>
+          <w:lang w:val="en-US" w:eastAsia="zh-CN"/>
+        </w:rPr>
+      </w:pPr>
+      <w:r>
+        <w:rPr>
+          <w:rFonts w:hint="eastAsia"/>
+          <w:lang w:val="en-US" w:eastAsia="zh-CN"/>
+        </w:rPr>
+        <w:t>firewll-cmd --zone=pubic --remove --remove-port=8080/tcp</w:t>
+      </w:r>
+    </w:p>
+    <w:p>
+      <w:pPr>
+        <w:widowControl w:val="0"/>
+        <w:numPr>
+          <w:ilvl w:val="0"/>
+          <w:numId w:val="0"/>
+        </w:numPr>
+        <w:jc w:val="both"/>
+        <w:rPr>
+          <w:rFonts w:hint="eastAsia"/>
+          <w:lang w:val="en-US" w:eastAsia="zh-CN"/>
+        </w:rPr>
+      </w:pPr>
+    </w:p>
+    <w:p>
+      <w:pPr>
+        <w:widowControl w:val="0"/>
+        <w:numPr>
+          <w:ilvl w:val="0"/>
+          <w:numId w:val="0"/>
+        </w:numPr>
+        <w:jc w:val="both"/>
+        <w:rPr>
+          <w:rFonts w:hint="eastAsia"/>
+          <w:lang w:val="en-US" w:eastAsia="zh-CN"/>
+        </w:rPr>
+      </w:pPr>
+      <w:r>
+        <w:rPr>
+          <w:rFonts w:hint="eastAsia"/>
+          <w:lang w:val="en-US" w:eastAsia="zh-CN"/>
+        </w:rPr>
+        <w:t>将一个服务(http)加入到分区</w:t>
+      </w:r>
+    </w:p>
+    <w:p>
+      <w:pPr>
+        <w:widowControl w:val="0"/>
+        <w:numPr>
+          <w:ilvl w:val="0"/>
+          <w:numId w:val="0"/>
+        </w:numPr>
+        <w:jc w:val="both"/>
+        <w:rPr>
+          <w:rFonts w:hint="eastAsia"/>
+          <w:lang w:val="en-US" w:eastAsia="zh-CN"/>
+        </w:rPr>
+      </w:pPr>
+      <w:r>
+        <w:rPr>
+          <w:rFonts w:hint="eastAsia"/>
+          <w:lang w:val="en-US" w:eastAsia="zh-CN"/>
+        </w:rPr>
+        <w:t># 加入</w:t>
+      </w:r>
+    </w:p>
+    <w:p>
+      <w:pPr>
+        <w:widowControl w:val="0"/>
+        <w:numPr>
+          <w:ilvl w:val="0"/>
+          <w:numId w:val="0"/>
+        </w:numPr>
+        <w:jc w:val="both"/>
+        <w:rPr>
+          <w:rFonts w:hint="eastAsia"/>
+          <w:lang w:val="en-US" w:eastAsia="zh-CN"/>
+        </w:rPr>
+      </w:pPr>
+      <w:r>
+        <w:rPr>
+          <w:rFonts w:hint="eastAsia"/>
+          <w:lang w:val="en-US" w:eastAsia="zh-CN"/>
+        </w:rPr>
+        <w:t>firewall-cmd --permanent --zone=work --add-service=http</w:t>
+      </w:r>
+    </w:p>
+    <w:p>
+      <w:pPr>
+        <w:widowControl w:val="0"/>
+        <w:numPr>
+          <w:ilvl w:val="0"/>
+          <w:numId w:val="0"/>
+        </w:numPr>
+        <w:jc w:val="both"/>
+        <w:rPr>
+          <w:rFonts w:hint="eastAsia"/>
+          <w:lang w:val="en-US" w:eastAsia="zh-CN"/>
+        </w:rPr>
+      </w:pPr>
+      <w:r>
+        <w:rPr>
+          <w:rFonts w:hint="eastAsia"/>
+          <w:lang w:val="en-US" w:eastAsia="zh-CN"/>
+        </w:rPr>
+        <w:t>firewall-cmd --reload</w:t>
+      </w:r>
+    </w:p>
+    <w:p>
+      <w:pPr>
+        <w:widowControl w:val="0"/>
+        <w:numPr>
+          <w:ilvl w:val="0"/>
+          <w:numId w:val="0"/>
+        </w:numPr>
+        <w:jc w:val="both"/>
+        <w:rPr>
+          <w:rFonts w:hint="eastAsia"/>
+          <w:lang w:val="en-US" w:eastAsia="zh-CN"/>
+        </w:rPr>
+      </w:pPr>
+      <w:r>
+        <w:rPr>
+          <w:rFonts w:hint="eastAsia"/>
+          <w:lang w:val="en-US" w:eastAsia="zh-CN"/>
+        </w:rPr>
+        <w:t># 移除</w:t>
+      </w:r>
+    </w:p>
+    <w:p>
+      <w:pPr>
+        <w:widowControl w:val="0"/>
+        <w:numPr>
+          <w:ilvl w:val="0"/>
+          <w:numId w:val="0"/>
+        </w:numPr>
+        <w:jc w:val="both"/>
+        <w:rPr>
+          <w:rFonts w:hint="eastAsia"/>
+          <w:lang w:val="en-US" w:eastAsia="zh-CN"/>
+        </w:rPr>
+      </w:pPr>
+      <w:r>
+        <w:rPr>
+          <w:rFonts w:hint="eastAsia"/>
+          <w:lang w:val="en-US" w:eastAsia="zh-CN"/>
+        </w:rPr>
+        <w:t>firewall-cmd --permanent  --zone=work --remove-service=http</w:t>
+      </w:r>
+    </w:p>
+    <w:p>
+      <w:pPr>
+        <w:widowControl w:val="0"/>
+        <w:numPr>
+          <w:ilvl w:val="0"/>
+          <w:numId w:val="0"/>
+        </w:numPr>
+        <w:jc w:val="both"/>
+        <w:rPr>
+          <w:rFonts w:hint="eastAsia"/>
+          <w:lang w:val="en-US" w:eastAsia="zh-CN"/>
+        </w:rPr>
+      </w:pPr>
+      <w:r>
+        <w:rPr>
+          <w:rFonts w:hint="eastAsia"/>
+          <w:lang w:val="en-US" w:eastAsia="zh-CN"/>
+        </w:rPr>
+        <w:t>firewall-cmd --reload</w:t>
+      </w:r>
+    </w:p>
+    <w:p>
+      <w:pPr>
+        <w:widowControl w:val="0"/>
+        <w:numPr>
+          <w:ilvl w:val="0"/>
+          <w:numId w:val="0"/>
+        </w:numPr>
+        <w:jc w:val="both"/>
+        <w:rPr>
+          <w:rFonts w:hint="eastAsia"/>
+          <w:lang w:val="en-US" w:eastAsia="zh-CN"/>
+        </w:rPr>
+      </w:pPr>
+      <w:r>
+        <w:rPr>
+          <w:rFonts w:hint="eastAsia"/>
+          <w:lang w:val="en-US" w:eastAsia="zh-CN"/>
+        </w:rPr>
+        <w:t># 注意，这并不会中断已经建立的连接。如果您打算中断，您可以使用 --complete-reload 选项，但这不仅仅中断您已经移除的服务，还会中断所有已经建立的连接。</w:t>
+      </w:r>
+    </w:p>
+    <w:p>
+      <w:pPr>
+        <w:widowControl w:val="0"/>
+        <w:numPr>
+          <w:ilvl w:val="0"/>
+          <w:numId w:val="0"/>
+        </w:numPr>
+        <w:jc w:val="both"/>
+        <w:rPr>
+          <w:rFonts w:hint="eastAsia"/>
+          <w:lang w:val="en-US" w:eastAsia="zh-CN"/>
+        </w:rPr>
+      </w:pPr>
+    </w:p>
+    <w:p>
+      <w:pPr>
+        <w:widowControl w:val="0"/>
+        <w:numPr>
+          <w:ilvl w:val="0"/>
+          <w:numId w:val="0"/>
+        </w:numPr>
+        <w:jc w:val="both"/>
+        <w:rPr>
+          <w:rFonts w:hint="eastAsia"/>
+          <w:lang w:val="en-US" w:eastAsia="zh-CN"/>
+        </w:rPr>
+      </w:pPr>
+      <w:r>
+        <w:rPr>
+          <w:rFonts w:hint="eastAsia"/>
+          <w:lang w:val="en-US" w:eastAsia="zh-CN"/>
+        </w:rPr>
+        <w:t>配置伪装 IP 地址</w:t>
+      </w:r>
+    </w:p>
+    <w:p>
+      <w:pPr>
+        <w:widowControl w:val="0"/>
+        <w:numPr>
+          <w:ilvl w:val="0"/>
+          <w:numId w:val="0"/>
+        </w:numPr>
+        <w:jc w:val="both"/>
+        <w:rPr>
+          <w:rFonts w:hint="eastAsia"/>
+          <w:lang w:val="en-US" w:eastAsia="zh-CN"/>
+        </w:rPr>
+      </w:pPr>
+      <w:r>
+        <w:rPr>
+          <w:rFonts w:hint="eastAsia"/>
+          <w:lang w:val="en-US" w:eastAsia="zh-CN"/>
+        </w:rPr>
+        <w:t># 查询是否可用</w:t>
+      </w:r>
+    </w:p>
+    <w:p>
+      <w:pPr>
+        <w:widowControl w:val="0"/>
+        <w:numPr>
+          <w:ilvl w:val="0"/>
+          <w:numId w:val="0"/>
+        </w:numPr>
+        <w:jc w:val="both"/>
+        <w:rPr>
+          <w:rFonts w:hint="eastAsia"/>
+          <w:lang w:val="en-US" w:eastAsia="zh-CN"/>
+        </w:rPr>
+      </w:pPr>
+      <w:r>
+        <w:rPr>
+          <w:rFonts w:hint="eastAsia"/>
+          <w:lang w:val="en-US" w:eastAsia="zh-CN"/>
+        </w:rPr>
+        <w:t>firewall-cmd --zone=external --query-masquerade</w:t>
+      </w:r>
+    </w:p>
+    <w:p>
+      <w:pPr>
+        <w:widowControl w:val="0"/>
+        <w:numPr>
+          <w:ilvl w:val="0"/>
+          <w:numId w:val="0"/>
+        </w:numPr>
+        <w:jc w:val="both"/>
+        <w:rPr>
+          <w:rFonts w:hint="eastAsia"/>
+          <w:lang w:val="en-US" w:eastAsia="zh-CN"/>
+        </w:rPr>
+      </w:pPr>
+      <w:r>
+        <w:rPr>
+          <w:rFonts w:hint="eastAsia"/>
+          <w:lang w:val="en-US" w:eastAsia="zh-CN"/>
+        </w:rPr>
+        <w:t># 允许伪装IP</w:t>
+      </w:r>
+    </w:p>
+    <w:p>
+      <w:pPr>
+        <w:widowControl w:val="0"/>
+        <w:numPr>
+          <w:ilvl w:val="0"/>
+          <w:numId w:val="0"/>
+        </w:numPr>
+        <w:jc w:val="both"/>
+        <w:rPr>
+          <w:rFonts w:hint="eastAsia"/>
+          <w:lang w:val="en-US" w:eastAsia="zh-CN"/>
+        </w:rPr>
+      </w:pPr>
+      <w:r>
+        <w:rPr>
+          <w:rFonts w:hint="eastAsia"/>
+          <w:lang w:val="en-US" w:eastAsia="zh-CN"/>
+        </w:rPr>
+        <w:t>firewall-cmd --zone=external --add-masquerade</w:t>
+      </w:r>
+    </w:p>
+    <w:p>
+      <w:pPr>
+        <w:widowControl w:val="0"/>
+        <w:numPr>
+          <w:ilvl w:val="0"/>
+          <w:numId w:val="0"/>
+        </w:numPr>
+        <w:jc w:val="both"/>
+        <w:rPr>
+          <w:rFonts w:hint="eastAsia"/>
+          <w:lang w:val="en-US" w:eastAsia="zh-CN"/>
+        </w:rPr>
+      </w:pPr>
+      <w:r>
+        <w:rPr>
+          <w:rFonts w:hint="eastAsia"/>
+          <w:lang w:val="en-US" w:eastAsia="zh-CN"/>
+        </w:rPr>
+        <w:t># 禁用伪装IP</w:t>
+      </w:r>
+    </w:p>
+    <w:p>
+      <w:pPr>
+        <w:widowControl w:val="0"/>
+        <w:numPr>
+          <w:ilvl w:val="0"/>
+          <w:numId w:val="0"/>
+        </w:numPr>
+        <w:jc w:val="both"/>
+        <w:rPr>
+          <w:rFonts w:hint="eastAsia"/>
+          <w:lang w:val="en-US" w:eastAsia="zh-CN"/>
+        </w:rPr>
+      </w:pPr>
+      <w:r>
+        <w:rPr>
+          <w:rFonts w:hint="eastAsia"/>
+          <w:lang w:val="en-US" w:eastAsia="zh-CN"/>
+        </w:rPr>
+        <w:t>firewall-cmd --zone=external --remove-masquerade</w:t>
+      </w:r>
+    </w:p>
+    <w:p>
+      <w:pPr>
+        <w:widowControl w:val="0"/>
+        <w:numPr>
+          <w:ilvl w:val="0"/>
+          <w:numId w:val="0"/>
+        </w:numPr>
+        <w:jc w:val="both"/>
+        <w:rPr>
+          <w:rFonts w:hint="eastAsia"/>
+          <w:lang w:val="en-US" w:eastAsia="zh-CN"/>
+        </w:rPr>
+      </w:pPr>
+    </w:p>
+    <w:p>
+      <w:pPr>
+        <w:widowControl w:val="0"/>
+        <w:numPr>
+          <w:ilvl w:val="0"/>
+          <w:numId w:val="0"/>
+        </w:numPr>
+        <w:jc w:val="both"/>
+        <w:rPr>
+          <w:rFonts w:hint="eastAsia"/>
+          <w:lang w:val="en-US" w:eastAsia="zh-CN"/>
+        </w:rPr>
+      </w:pPr>
+      <w:r>
+        <w:rPr>
+          <w:rFonts w:hint="eastAsia"/>
+          <w:lang w:val="en-US" w:eastAsia="zh-CN"/>
+        </w:rPr>
+        <w:t>配置端口转发，地址转发</w:t>
+      </w:r>
+    </w:p>
+    <w:p>
+      <w:pPr>
+        <w:widowControl w:val="0"/>
+        <w:numPr>
+          <w:ilvl w:val="0"/>
+          <w:numId w:val="0"/>
+        </w:numPr>
+        <w:jc w:val="both"/>
+        <w:rPr>
+          <w:rFonts w:hint="eastAsia"/>
+          <w:lang w:val="en-US" w:eastAsia="zh-CN"/>
+        </w:rPr>
+      </w:pPr>
+      <w:r>
+        <w:rPr>
+          <w:rFonts w:hint="eastAsia"/>
+          <w:lang w:val="en-US" w:eastAsia="zh-CN"/>
+        </w:rPr>
+        <w:t># 将22端口转发到3753端口，使用tcp协议</w:t>
+      </w:r>
+    </w:p>
+    <w:p>
+      <w:pPr>
+        <w:widowControl w:val="0"/>
+        <w:numPr>
+          <w:ilvl w:val="0"/>
+          <w:numId w:val="0"/>
+        </w:numPr>
+        <w:jc w:val="both"/>
+        <w:rPr>
+          <w:rFonts w:hint="eastAsia"/>
+          <w:lang w:val="en-US" w:eastAsia="zh-CN"/>
+        </w:rPr>
+      </w:pPr>
+      <w:r>
+        <w:rPr>
+          <w:rFonts w:hint="eastAsia"/>
+          <w:lang w:val="en-US" w:eastAsia="zh-CN"/>
+        </w:rPr>
+        <w:t>firewall-cmd --zone=external --add-forward-port=port=22:proto=tcp:toport=3753</w:t>
+      </w:r>
+    </w:p>
+    <w:p>
+      <w:pPr>
+        <w:widowControl w:val="0"/>
+        <w:numPr>
+          <w:ilvl w:val="0"/>
+          <w:numId w:val="0"/>
+        </w:numPr>
+        <w:jc w:val="both"/>
+        <w:rPr>
+          <w:rFonts w:hint="eastAsia"/>
+          <w:lang w:val="en-US" w:eastAsia="zh-CN"/>
+        </w:rPr>
+      </w:pPr>
+      <w:r>
+        <w:rPr>
+          <w:rFonts w:hint="eastAsia"/>
+          <w:lang w:val="en-US" w:eastAsia="zh-CN"/>
+        </w:rPr>
+        <w:t># 原本发往22端口的程序包现在被转发到地址是192.0.2.55下相同的端口</w:t>
+      </w:r>
+    </w:p>
+    <w:p>
+      <w:pPr>
+        <w:widowControl w:val="0"/>
+        <w:numPr>
+          <w:ilvl w:val="0"/>
+          <w:numId w:val="0"/>
+        </w:numPr>
+        <w:jc w:val="both"/>
+        <w:rPr>
+          <w:rFonts w:hint="eastAsia"/>
+          <w:lang w:val="en-US" w:eastAsia="zh-CN"/>
+        </w:rPr>
+      </w:pPr>
+      <w:r>
+        <w:rPr>
+          <w:rFonts w:hint="eastAsia"/>
+          <w:lang w:val="en-US" w:eastAsia="zh-CN"/>
+        </w:rPr>
+        <w:t>firewall-cmd --zone=external --add-forward-port=port=22:proto=tcp:toaddr=192.0.2.55</w:t>
+      </w:r>
+    </w:p>
+    <w:p>
+      <w:pPr>
+        <w:widowControl w:val="0"/>
+        <w:numPr>
+          <w:ilvl w:val="0"/>
+          <w:numId w:val="0"/>
+        </w:numPr>
+        <w:jc w:val="both"/>
+        <w:rPr>
+          <w:rFonts w:hint="eastAsia"/>
+          <w:lang w:val="en-US" w:eastAsia="zh-CN"/>
+        </w:rPr>
+      </w:pPr>
+      <w:r>
+        <w:rPr>
+          <w:rFonts w:hint="eastAsia"/>
+          <w:lang w:val="en-US" w:eastAsia="zh-CN"/>
+        </w:rPr>
+        <w:t># 将22端口的数据包转发到192.0.2.55下的2055端口</w:t>
+      </w:r>
+    </w:p>
+    <w:p>
+      <w:pPr>
+        <w:widowControl w:val="0"/>
+        <w:numPr>
+          <w:ilvl w:val="0"/>
+          <w:numId w:val="0"/>
+        </w:numPr>
+        <w:jc w:val="both"/>
+        <w:rPr>
+          <w:rFonts w:hint="eastAsia"/>
+          <w:lang w:val="en-US" w:eastAsia="zh-CN"/>
+        </w:rPr>
+      </w:pPr>
+      <w:r>
+        <w:rPr>
+          <w:rFonts w:hint="eastAsia"/>
+          <w:lang w:val="en-US" w:eastAsia="zh-CN"/>
+        </w:rPr>
+        <w:t>firewall-cmd --zone=external /</w:t>
+      </w:r>
+    </w:p>
+    <w:p>
+      <w:pPr>
+        <w:widowControl w:val="0"/>
+        <w:numPr>
+          <w:ilvl w:val="0"/>
+          <w:numId w:val="0"/>
+        </w:numPr>
+        <w:jc w:val="both"/>
+        <w:rPr>
+          <w:rFonts w:hint="eastAsia"/>
+          <w:lang w:val="en-US" w:eastAsia="zh-CN"/>
+        </w:rPr>
+      </w:pPr>
+      <w:r>
+        <w:rPr>
+          <w:rFonts w:hint="eastAsia"/>
+          <w:lang w:val="en-US" w:eastAsia="zh-CN"/>
+        </w:rPr>
+        <w:t xml:space="preserve">      --add-forward-port=port=22:proto=tcp:toport=2055:toaddr=192.0.2.55</w:t>
+      </w:r>
+    </w:p>
+    <w:p>
+      <w:pPr>
+        <w:widowControl w:val="0"/>
+        <w:numPr>
+          <w:ilvl w:val="0"/>
+          <w:numId w:val="0"/>
+        </w:numPr>
+        <w:jc w:val="both"/>
+        <w:rPr>
+          <w:rFonts w:hint="eastAsia"/>
+          <w:lang w:val="en-US" w:eastAsia="zh-CN"/>
+        </w:rPr>
+      </w:pPr>
+    </w:p>
+    <w:p>
+      <w:pPr>
+        <w:widowControl w:val="0"/>
+        <w:numPr>
+          <w:ilvl w:val="0"/>
+          <w:numId w:val="0"/>
+        </w:numPr>
+        <w:jc w:val="both"/>
+        <w:rPr>
+          <w:rFonts w:hint="eastAsia"/>
+          <w:lang w:val="en-US" w:eastAsia="zh-CN"/>
+        </w:rPr>
+      </w:pPr>
+      <w:r>
+        <w:rPr>
+          <w:rFonts w:hint="eastAsia"/>
+          <w:lang w:val="en-US" w:eastAsia="zh-CN"/>
+        </w:rPr>
+        <w:t>使用直接接口增加一个自定义规则</w:t>
+      </w:r>
+    </w:p>
+    <w:p>
+      <w:pPr>
+        <w:widowControl w:val="0"/>
+        <w:numPr>
+          <w:ilvl w:val="0"/>
+          <w:numId w:val="0"/>
+        </w:numPr>
+        <w:jc w:val="both"/>
+        <w:rPr>
+          <w:rFonts w:hint="eastAsia"/>
+          <w:lang w:val="en-US" w:eastAsia="zh-CN"/>
+        </w:rPr>
+      </w:pPr>
+      <w:r>
+        <w:rPr>
+          <w:rFonts w:hint="eastAsia"/>
+          <w:lang w:val="en-US" w:eastAsia="zh-CN"/>
+        </w:rPr>
+        <w:t># 增加一个自定义规则到 “IN_public_allow” 链里：</w:t>
+      </w:r>
+    </w:p>
+    <w:p>
+      <w:pPr>
+        <w:widowControl w:val="0"/>
+        <w:numPr>
+          <w:ilvl w:val="0"/>
+          <w:numId w:val="0"/>
+        </w:numPr>
+        <w:jc w:val="both"/>
+        <w:rPr>
+          <w:rFonts w:hint="eastAsia"/>
+          <w:lang w:val="en-US" w:eastAsia="zh-CN"/>
+        </w:rPr>
+      </w:pPr>
+      <w:r>
+        <w:rPr>
+          <w:rFonts w:hint="eastAsia"/>
+          <w:lang w:val="en-US" w:eastAsia="zh-CN"/>
+        </w:rPr>
+        <w:t xml:space="preserve"> firewall-cmd --direct --add-rule ipv4 filter IN_public_allow \</w:t>
+      </w:r>
+    </w:p>
+    <w:p>
+      <w:pPr>
+        <w:widowControl w:val="0"/>
+        <w:numPr>
+          <w:ilvl w:val="0"/>
+          <w:numId w:val="0"/>
+        </w:numPr>
+        <w:jc w:val="both"/>
+        <w:rPr>
+          <w:rFonts w:hint="eastAsia"/>
+          <w:lang w:val="en-US" w:eastAsia="zh-CN"/>
+        </w:rPr>
+      </w:pPr>
+      <w:r>
+        <w:rPr>
+          <w:rFonts w:hint="eastAsia"/>
+          <w:lang w:val="en-US" w:eastAsia="zh-CN"/>
+        </w:rPr>
+        <w:t xml:space="preserve">      0 -m tcp -p tcp --dport 666 -j ACCEPT</w:t>
+      </w:r>
+    </w:p>
+    <w:p>
+      <w:pPr>
+        <w:widowControl w:val="0"/>
+        <w:numPr>
+          <w:ilvl w:val="0"/>
+          <w:numId w:val="0"/>
+        </w:numPr>
+        <w:jc w:val="both"/>
+        <w:rPr>
+          <w:rFonts w:hint="eastAsia"/>
+          <w:lang w:val="en-US" w:eastAsia="zh-CN"/>
+        </w:rPr>
+      </w:pPr>
+      <w:r>
+        <w:rPr>
+          <w:rFonts w:hint="eastAsia"/>
+          <w:lang w:val="en-US" w:eastAsia="zh-CN"/>
+        </w:rPr>
+        <w:t># 从 “IN_public_allow” 链移除一个自定义规则：</w:t>
+      </w:r>
+    </w:p>
+    <w:p>
+      <w:pPr>
+        <w:widowControl w:val="0"/>
+        <w:numPr>
+          <w:ilvl w:val="0"/>
+          <w:numId w:val="0"/>
+        </w:numPr>
+        <w:jc w:val="both"/>
+        <w:rPr>
+          <w:rFonts w:hint="eastAsia"/>
+          <w:lang w:val="en-US" w:eastAsia="zh-CN"/>
+        </w:rPr>
+      </w:pPr>
+      <w:r>
+        <w:rPr>
+          <w:rFonts w:hint="eastAsia"/>
+          <w:lang w:val="en-US" w:eastAsia="zh-CN"/>
+        </w:rPr>
+        <w:t>firewall-cmd --direct --remove-rule ipv4 filter IN_public_allow \</w:t>
+      </w:r>
+    </w:p>
+    <w:p>
+      <w:pPr>
+        <w:widowControl w:val="0"/>
+        <w:numPr>
+          <w:ilvl w:val="0"/>
+          <w:numId w:val="0"/>
+        </w:numPr>
+        <w:jc w:val="both"/>
+        <w:rPr>
+          <w:rFonts w:hint="eastAsia"/>
+          <w:lang w:val="en-US" w:eastAsia="zh-CN"/>
+        </w:rPr>
+      </w:pPr>
+      <w:r>
+        <w:rPr>
+          <w:rFonts w:hint="eastAsia"/>
+          <w:lang w:val="en-US" w:eastAsia="zh-CN"/>
+        </w:rPr>
+        <w:t xml:space="preserve">      0 -m tcp -p tcp --dport 666 -j ACCEPT</w:t>
+      </w:r>
+    </w:p>
+    <w:p>
+      <w:pPr>
+        <w:widowControl w:val="0"/>
+        <w:numPr>
+          <w:ilvl w:val="0"/>
+          <w:numId w:val="0"/>
+        </w:numPr>
+        <w:jc w:val="both"/>
+        <w:rPr>
+          <w:rFonts w:hint="eastAsia"/>
+          <w:lang w:val="en-US" w:eastAsia="zh-CN"/>
+        </w:rPr>
+      </w:pPr>
+      <w:r>
+        <w:rPr>
+          <w:rFonts w:hint="eastAsia"/>
+          <w:lang w:val="en-US" w:eastAsia="zh-CN"/>
+        </w:rPr>
+        <w:t># 列出 “IN_public_allow” 链中的规则：</w:t>
+      </w:r>
+    </w:p>
+    <w:p>
+      <w:pPr>
+        <w:widowControl w:val="0"/>
+        <w:numPr>
+          <w:ilvl w:val="0"/>
+          <w:numId w:val="0"/>
+        </w:numPr>
+        <w:jc w:val="both"/>
+        <w:rPr>
+          <w:rFonts w:hint="eastAsia"/>
+          <w:lang w:val="en-US" w:eastAsia="zh-CN"/>
+        </w:rPr>
+      </w:pPr>
+      <w:r>
+        <w:rPr>
+          <w:rFonts w:hint="eastAsia"/>
+          <w:lang w:val="en-US" w:eastAsia="zh-CN"/>
+        </w:rPr>
+        <w:t>firewall-cmd --direct --get-rules ipv4 filter IN_public_allow</w:t>
+      </w:r>
+    </w:p>
+    <w:p>
+      <w:pPr>
+        <w:widowControl w:val="0"/>
+        <w:numPr>
+          <w:ilvl w:val="0"/>
+          <w:numId w:val="0"/>
+        </w:numPr>
+        <w:jc w:val="both"/>
+        <w:rPr>
+          <w:rFonts w:hint="eastAsia"/>
+          <w:lang w:val="en-US" w:eastAsia="zh-CN"/>
+        </w:rPr>
+      </w:pPr>
+    </w:p>
+    <w:p>
+      <w:pPr>
+        <w:widowControl w:val="0"/>
+        <w:numPr>
+          <w:ilvl w:val="0"/>
+          <w:numId w:val="0"/>
+        </w:numPr>
+        <w:jc w:val="both"/>
+        <w:rPr>
+          <w:rFonts w:hint="eastAsia"/>
+          <w:lang w:val="en-US" w:eastAsia="zh-CN"/>
+        </w:rPr>
+      </w:pPr>
+    </w:p>
+    <w:p>
+      <w:pPr>
+        <w:widowControl w:val="0"/>
+        <w:numPr>
+          <w:ilvl w:val="0"/>
+          <w:numId w:val="0"/>
+        </w:numPr>
+        <w:jc w:val="both"/>
+        <w:rPr>
+          <w:rFonts w:hint="eastAsia"/>
+          <w:lang w:val="en-US" w:eastAsia="zh-CN"/>
+        </w:rPr>
+      </w:pPr>
+    </w:p>
+    <w:p>
+      <w:pPr>
+        <w:widowControl w:val="0"/>
+        <w:numPr>
+          <w:ilvl w:val="0"/>
+          <w:numId w:val="0"/>
+        </w:numPr>
+        <w:jc w:val="both"/>
+        <w:rPr>
+          <w:rFonts w:hint="eastAsia"/>
+          <w:lang w:val="en-US" w:eastAsia="zh-CN"/>
+        </w:rPr>
+      </w:pPr>
+    </w:p>
+    <w:p>
+      <w:pPr>
+        <w:widowControl w:val="0"/>
+        <w:numPr>
+          <w:ilvl w:val="0"/>
+          <w:numId w:val="0"/>
+        </w:numPr>
+        <w:jc w:val="both"/>
+        <w:rPr>
+          <w:rFonts w:hint="eastAsia"/>
+          <w:lang w:val="en-US" w:eastAsia="zh-CN"/>
+        </w:rPr>
+      </w:pPr>
+    </w:p>
+    <w:p>
+      <w:pPr>
+        <w:widowControl w:val="0"/>
+        <w:numPr>
+          <w:ilvl w:val="0"/>
+          <w:numId w:val="0"/>
+        </w:numPr>
+        <w:jc w:val="both"/>
+        <w:rPr>
+          <w:rFonts w:hint="eastAsia"/>
+          <w:lang w:val="en-US" w:eastAsia="zh-CN"/>
+        </w:rPr>
+      </w:pPr>
+    </w:p>
+    <w:p>
+      <w:pPr>
+        <w:widowControl w:val="0"/>
+        <w:numPr>
+          <w:ilvl w:val="0"/>
+          <w:numId w:val="0"/>
+        </w:numPr>
+        <w:jc w:val="both"/>
+        <w:rPr>
+          <w:rFonts w:hint="eastAsia"/>
+          <w:lang w:val="en-US" w:eastAsia="zh-CN"/>
+        </w:rPr>
+      </w:pPr>
+    </w:p>
+    <w:p>
+      <w:pPr>
+        <w:widowControl w:val="0"/>
+        <w:numPr>
+          <w:ilvl w:val="0"/>
+          <w:numId w:val="0"/>
+        </w:numPr>
+        <w:jc w:val="both"/>
+        <w:rPr>
+          <w:rFonts w:hint="eastAsia"/>
+          <w:lang w:val="en-US" w:eastAsia="zh-CN"/>
+        </w:rPr>
+      </w:pPr>
+    </w:p>
+    <w:p>
+      <w:pPr>
+        <w:widowControl w:val="0"/>
+        <w:numPr>
+          <w:ilvl w:val="0"/>
+          <w:numId w:val="0"/>
+        </w:numPr>
+        <w:jc w:val="both"/>
+        <w:rPr>
+          <w:rFonts w:hint="eastAsia"/>
+          <w:lang w:val="en-US" w:eastAsia="zh-CN"/>
+        </w:rPr>
+      </w:pPr>
+    </w:p>
+    <w:p>
+      <w:pPr>
+        <w:widowControl w:val="0"/>
+        <w:numPr>
+          <w:ilvl w:val="0"/>
+          <w:numId w:val="0"/>
+        </w:numPr>
+        <w:jc w:val="both"/>
+        <w:rPr>
+          <w:rFonts w:hint="eastAsia"/>
+          <w:lang w:val="en-US" w:eastAsia="zh-CN"/>
+        </w:rPr>
+      </w:pPr>
+    </w:p>
+    <w:p>
+      <w:pPr>
+        <w:widowControl w:val="0"/>
+        <w:numPr>
+          <w:ilvl w:val="0"/>
+          <w:numId w:val="0"/>
+        </w:numPr>
+        <w:jc w:val="both"/>
+        <w:rPr>
+          <w:rFonts w:hint="eastAsia"/>
+          <w:lang w:val="en-US" w:eastAsia="zh-CN"/>
+        </w:rPr>
+      </w:pPr>
+    </w:p>
+    <w:p>
+      <w:pPr>
+        <w:widowControl w:val="0"/>
+        <w:numPr>
+          <w:ilvl w:val="0"/>
+          <w:numId w:val="0"/>
+        </w:numPr>
+        <w:jc w:val="both"/>
+        <w:rPr>
+          <w:rFonts w:hint="eastAsia"/>
+          <w:lang w:val="en-US" w:eastAsia="zh-CN"/>
+        </w:rPr>
+      </w:pPr>
+    </w:p>
+    <w:p>
+      <w:pPr>
+        <w:widowControl w:val="0"/>
+        <w:numPr>
+          <w:ilvl w:val="0"/>
+          <w:numId w:val="0"/>
+        </w:numPr>
+        <w:jc w:val="both"/>
+        <w:rPr>
+          <w:rFonts w:hint="eastAsia"/>
+          <w:lang w:val="en-US" w:eastAsia="zh-CN"/>
+        </w:rPr>
+      </w:pPr>
+    </w:p>
+    <w:p>
+      <w:pPr>
+        <w:widowControl w:val="0"/>
+        <w:numPr>
+          <w:ilvl w:val="0"/>
+          <w:numId w:val="0"/>
+        </w:numPr>
+        <w:jc w:val="both"/>
+        <w:rPr>
+          <w:rFonts w:hint="eastAsia"/>
+          <w:lang w:val="en-US" w:eastAsia="zh-CN"/>
+        </w:rPr>
+      </w:pPr>
+    </w:p>
+    <w:p>
+      <w:pPr>
+        <w:widowControl w:val="0"/>
+        <w:numPr>
+          <w:ilvl w:val="0"/>
+          <w:numId w:val="0"/>
+        </w:numPr>
+        <w:jc w:val="both"/>
+        <w:rPr>
+          <w:rFonts w:hint="eastAsia"/>
+          <w:lang w:val="en-US" w:eastAsia="zh-CN"/>
+        </w:rPr>
+      </w:pPr>
+    </w:p>
+    <w:p>
+      <w:pPr>
+        <w:widowControl w:val="0"/>
+        <w:numPr>
+          <w:ilvl w:val="0"/>
+          <w:numId w:val="0"/>
+        </w:numPr>
+        <w:jc w:val="both"/>
+        <w:rPr>
+          <w:rFonts w:hint="eastAsia"/>
+          <w:lang w:val="en-US" w:eastAsia="zh-CN"/>
+        </w:rPr>
+      </w:pPr>
+    </w:p>
+    <w:p>
+      <w:pPr>
+        <w:widowControl w:val="0"/>
+        <w:numPr>
+          <w:ilvl w:val="0"/>
+          <w:numId w:val="0"/>
+        </w:numPr>
+        <w:jc w:val="both"/>
+        <w:rPr>
+          <w:rFonts w:hint="eastAsia"/>
+          <w:lang w:val="en-US" w:eastAsia="zh-CN"/>
+        </w:rPr>
+      </w:pPr>
+    </w:p>
+    <w:p>
+      <w:pPr>
+        <w:widowControl w:val="0"/>
+        <w:numPr>
+          <w:ilvl w:val="0"/>
+          <w:numId w:val="0"/>
+        </w:numPr>
+        <w:jc w:val="both"/>
+        <w:rPr>
+          <w:rFonts w:hint="eastAsia"/>
+          <w:lang w:val="en-US" w:eastAsia="zh-CN"/>
+        </w:rPr>
+      </w:pPr>
+    </w:p>
+    <w:p>
+      <w:pPr>
+        <w:widowControl w:val="0"/>
+        <w:numPr>
+          <w:ilvl w:val="0"/>
+          <w:numId w:val="0"/>
+        </w:numPr>
+        <w:jc w:val="both"/>
+        <w:rPr>
+          <w:rFonts w:hint="eastAsia"/>
+          <w:lang w:val="en-US" w:eastAsia="zh-CN"/>
+        </w:rPr>
+      </w:pPr>
+    </w:p>
+    <w:p>
+      <w:pPr>
+        <w:widowControl w:val="0"/>
+        <w:numPr>
+          <w:ilvl w:val="0"/>
+          <w:numId w:val="0"/>
+        </w:numPr>
+        <w:jc w:val="both"/>
+        <w:rPr>
+          <w:rFonts w:hint="eastAsia"/>
+          <w:lang w:val="en-US" w:eastAsia="zh-CN"/>
+        </w:rPr>
+      </w:pPr>
+    </w:p>
+    <w:p>
+      <w:pPr>
+        <w:widowControl w:val="0"/>
+        <w:numPr>
+          <w:ilvl w:val="0"/>
+          <w:numId w:val="0"/>
+        </w:numPr>
+        <w:jc w:val="both"/>
+        <w:rPr>
+          <w:rFonts w:hint="eastAsia"/>
+          <w:lang w:val="en-US" w:eastAsia="zh-CN"/>
+        </w:rPr>
+      </w:pPr>
+    </w:p>
+    <w:p>
+      <w:pPr>
+        <w:widowControl w:val="0"/>
+        <w:numPr>
+          <w:ilvl w:val="0"/>
+          <w:numId w:val="0"/>
+        </w:numPr>
+        <w:ind w:firstLine="420" w:firstLineChars="0"/>
+        <w:jc w:val="both"/>
+        <w:rPr>
+          <w:rFonts w:hint="eastAsia"/>
+          <w:lang w:val="en-US" w:eastAsia="zh-CN"/>
+        </w:rPr>
+      </w:pPr>
     </w:p>
     <w:p>
       <w:pPr>

</xml_diff>